<commit_message>
Section-23 Cheat Sheet Added
</commit_message>
<xml_diff>
--- a/Section23/CheatSheet/Section-23-IQ.docx
+++ b/Section23/CheatSheet/Section-23-IQ.docx
@@ -2,6 +2,1656 @@
 <file path=word/document.xml><?xml version="1.0" encoding="utf-8"?>
 <w:document xmlns:wpc="http://schemas.microsoft.com/office/word/2010/wordprocessingCanvas" xmlns:cx="http://schemas.microsoft.com/office/drawing/2014/chartex" xmlns:cx1="http://schemas.microsoft.com/office/drawing/2015/9/8/chartex" xmlns:cx2="http://schemas.microsoft.com/office/drawing/2015/10/21/chartex" xmlns:cx3="http://schemas.microsoft.com/office/drawing/2016/5/9/chartex" xmlns:cx4="http://schemas.microsoft.com/office/drawing/2016/5/10/chartex" xmlns:cx5="http://schemas.microsoft.com/office/drawing/2016/5/11/chartex" xmlns:cx6="http://schemas.microsoft.com/office/drawing/2016/5/12/chartex" xmlns:cx7="http://schemas.microsoft.com/office/drawing/2016/5/13/chartex" xmlns:cx8="http://schemas.microsoft.com/office/drawing/2016/5/14/chartex" xmlns:mc="http://schemas.openxmlformats.org/markup-compatibility/2006" xmlns:aink="http://schemas.microsoft.com/office/drawing/2016/ink" xmlns:am3d="http://schemas.microsoft.com/office/drawing/2017/model3d" xmlns:o="urn:schemas-microsoft-com:office:office" xmlns:oel="http://schemas.microsoft.com/office/2019/extlst" xmlns:r="http://schemas.openxmlformats.org/officeDocument/2006/relationships" xmlns:m="http://schemas.openxmlformats.org/officeDocument/2006/math" xmlns:v="urn:schemas-microsoft-com:vml" xmlns:wp14="http://schemas.microsoft.com/office/word/2010/wordprocessingDrawing" xmlns:wp="http://schemas.openxmlformats.org/drawingml/2006/wordprocessingDrawing" xmlns:w10="urn:schemas-microsoft-com:office:word" xmlns:w="http://schemas.openxmlformats.org/wordprocessingml/2006/main" xmlns:w14="http://schemas.microsoft.com/office/word/2010/wordml" xmlns:w15="http://schemas.microsoft.com/office/word/2012/wordml" xmlns:w16cex="http://schemas.microsoft.com/office/word/2018/wordml/cex" xmlns:w16cid="http://schemas.microsoft.com/office/word/2016/wordml/cid" xmlns:w16="http://schemas.microsoft.com/office/word/2018/wordml" xmlns:w16sdtdh="http://schemas.microsoft.com/office/word/2020/wordml/sdtdatahash" xmlns:w16se="http://schemas.microsoft.com/office/word/2015/wordml/symex" xmlns:wpg="http://schemas.microsoft.com/office/word/2010/wordprocessingGroup" xmlns:wpi="http://schemas.microsoft.com/office/word/2010/wordprocessingInk" xmlns:wne="http://schemas.microsoft.com/office/word/2006/wordml" xmlns:wps="http://schemas.microsoft.com/office/word/2010/wordprocessingShape" mc:Ignorable="w14 w15 w16se w16cid w16 w16cex w16sdtdh wp14">
   <w:body>
+    <w:p>
+      <w:pPr>
+        <w:pStyle w:val="Heading4"/>
+        <w:shd w:val="clear" w:color="auto" w:fill="FFFFFF"/>
+        <w:rPr>
+          <w:rFonts w:ascii="var(--font-stack-heading)" w:hAnsi="var(--font-stack-heading)"/>
+          <w:color w:val="2D2F31"/>
+        </w:rPr>
+      </w:pPr>
+      <w:r>
+        <w:rPr>
+          <w:rFonts w:ascii="var(--font-stack-heading)" w:hAnsi="var(--font-stack-heading)"/>
+          <w:color w:val="2D2F31"/>
+        </w:rPr>
+        <w:t>Questions for this assignment</w:t>
+      </w:r>
+    </w:p>
+    <w:p>
+      <w:pPr>
+        <w:pStyle w:val="NormalWeb"/>
+        <w:shd w:val="clear" w:color="auto" w:fill="FFFFFF"/>
+        <w:spacing w:before="0" w:beforeAutospacing="0" w:after="0" w:afterAutospacing="0"/>
+        <w:rPr>
+          <w:rFonts w:ascii="Roboto" w:hAnsi="Roboto"/>
+          <w:color w:val="2D2F31"/>
+        </w:rPr>
+      </w:pPr>
+      <w:r>
+        <w:rPr>
+          <w:rFonts w:ascii="Roboto" w:hAnsi="Roboto"/>
+          <w:color w:val="2D2F31"/>
+        </w:rPr>
+        <w:t>What does SOLID stand for? What are its principles?</w:t>
+      </w:r>
+    </w:p>
+    <w:p>
+      <w:pPr>
+        <w:pStyle w:val="NormalWeb"/>
+        <w:shd w:val="clear" w:color="auto" w:fill="FFFFFF"/>
+        <w:spacing w:before="0" w:beforeAutospacing="0" w:after="0" w:afterAutospacing="0"/>
+        <w:rPr>
+          <w:rFonts w:ascii="Roboto" w:hAnsi="Roboto"/>
+          <w:color w:val="2D2F31"/>
+        </w:rPr>
+      </w:pPr>
+      <w:r>
+        <w:rPr>
+          <w:rFonts w:ascii="Roboto" w:hAnsi="Roboto"/>
+          <w:color w:val="2D2F31"/>
+        </w:rPr>
+        <w:t>What is Bad Design?</w:t>
+      </w:r>
+    </w:p>
+    <w:p>
+      <w:pPr>
+        <w:pStyle w:val="NormalWeb"/>
+        <w:shd w:val="clear" w:color="auto" w:fill="FFFFFF"/>
+        <w:spacing w:before="0" w:beforeAutospacing="0" w:after="0" w:afterAutospacing="0"/>
+        <w:rPr>
+          <w:rFonts w:ascii="Roboto" w:hAnsi="Roboto"/>
+          <w:color w:val="2D2F31"/>
+        </w:rPr>
+      </w:pPr>
+      <w:r>
+        <w:rPr>
+          <w:rFonts w:ascii="Roboto" w:hAnsi="Roboto"/>
+          <w:color w:val="2D2F31"/>
+        </w:rPr>
+        <w:t>Describe the Single Responsibility Principle (SRP).</w:t>
+      </w:r>
+    </w:p>
+    <w:p>
+      <w:pPr>
+        <w:pStyle w:val="NormalWeb"/>
+        <w:shd w:val="clear" w:color="auto" w:fill="FFFFFF"/>
+        <w:spacing w:before="0" w:beforeAutospacing="0" w:after="0" w:afterAutospacing="0"/>
+        <w:rPr>
+          <w:rFonts w:ascii="Roboto" w:hAnsi="Roboto"/>
+          <w:color w:val="2D2F31"/>
+        </w:rPr>
+      </w:pPr>
+      <w:r>
+        <w:rPr>
+          <w:rFonts w:ascii="Roboto" w:hAnsi="Roboto"/>
+          <w:color w:val="2D2F31"/>
+        </w:rPr>
+        <w:t>Describe the Open Close Principle (OCP).</w:t>
+      </w:r>
+    </w:p>
+    <w:p>
+      <w:pPr>
+        <w:pStyle w:val="NormalWeb"/>
+        <w:shd w:val="clear" w:color="auto" w:fill="FFFFFF"/>
+        <w:spacing w:before="0" w:beforeAutospacing="0" w:after="0" w:afterAutospacing="0"/>
+        <w:rPr>
+          <w:rFonts w:ascii="Roboto" w:hAnsi="Roboto"/>
+          <w:color w:val="2D2F31"/>
+        </w:rPr>
+      </w:pPr>
+      <w:r>
+        <w:rPr>
+          <w:rFonts w:ascii="Roboto" w:hAnsi="Roboto"/>
+          <w:color w:val="2D2F31"/>
+        </w:rPr>
+        <w:t>Explain Liskov Substitution Principle (LSP).</w:t>
+      </w:r>
+    </w:p>
+    <w:p>
+      <w:pPr>
+        <w:pStyle w:val="NormalWeb"/>
+        <w:shd w:val="clear" w:color="auto" w:fill="FFFFFF"/>
+        <w:spacing w:before="0" w:beforeAutospacing="0" w:after="0" w:afterAutospacing="0"/>
+        <w:rPr>
+          <w:rFonts w:ascii="Roboto" w:hAnsi="Roboto"/>
+          <w:color w:val="2D2F31"/>
+        </w:rPr>
+      </w:pPr>
+      <w:r>
+        <w:rPr>
+          <w:rFonts w:ascii="Roboto" w:hAnsi="Roboto"/>
+          <w:color w:val="2D2F31"/>
+        </w:rPr>
+        <w:t>Explain DIP (Dependency Inversion Principle)</w:t>
+      </w:r>
+    </w:p>
+    <w:p>
+      <w:pPr>
+        <w:pStyle w:val="NormalWeb"/>
+        <w:shd w:val="clear" w:color="auto" w:fill="FFFFFF"/>
+        <w:spacing w:before="0" w:beforeAutospacing="0" w:after="0" w:afterAutospacing="0"/>
+        <w:rPr>
+          <w:rFonts w:ascii="Roboto" w:hAnsi="Roboto"/>
+          <w:color w:val="2D2F31"/>
+        </w:rPr>
+      </w:pPr>
+      <w:r>
+        <w:rPr>
+          <w:rFonts w:ascii="Roboto" w:hAnsi="Roboto"/>
+          <w:color w:val="2D2F31"/>
+        </w:rPr>
+        <w:t>Explain Interface Segregation Principle</w:t>
+      </w:r>
+    </w:p>
+    <w:p/>
+    <w:p/>
+    <w:p>
+      <w:pPr>
+        <w:pStyle w:val="NormalWeb"/>
+        <w:shd w:val="clear" w:color="auto" w:fill="FFFFFF"/>
+        <w:spacing w:before="0" w:beforeAutospacing="0" w:after="0" w:afterAutospacing="0"/>
+        <w:rPr>
+          <w:rFonts w:ascii="Roboto" w:hAnsi="Roboto"/>
+          <w:color w:val="2D2F31"/>
+        </w:rPr>
+      </w:pPr>
+      <w:r>
+        <w:rPr>
+          <w:rFonts w:ascii="Roboto" w:hAnsi="Roboto"/>
+          <w:color w:val="2D2F31"/>
+        </w:rPr>
+        <w:t>What does SOLID stand for? What are its principles?</w:t>
+      </w:r>
+    </w:p>
+    <w:p>
+      <w:pPr>
+        <w:pStyle w:val="NormalWeb"/>
+        <w:shd w:val="clear" w:color="auto" w:fill="FFFFFF"/>
+        <w:spacing w:before="0" w:beforeAutospacing="0" w:after="0" w:afterAutospacing="0"/>
+        <w:rPr>
+          <w:rFonts w:ascii="Roboto" w:hAnsi="Roboto"/>
+          <w:color w:val="2D2F31"/>
+        </w:rPr>
+      </w:pPr>
+      <w:r>
+        <w:rPr>
+          <w:rFonts w:ascii="Roboto" w:hAnsi="Roboto"/>
+          <w:color w:val="2D2F31"/>
+        </w:rPr>
+        <w:t>S.O.L.I.D is an acronym for the first five object-oriented design (OOD) principles by Robert C. Martin.</w:t>
+      </w:r>
+    </w:p>
+    <w:p>
+      <w:pPr>
+        <w:pStyle w:val="NormalWeb"/>
+        <w:shd w:val="clear" w:color="auto" w:fill="FFFFFF"/>
+        <w:spacing w:before="0" w:after="0"/>
+        <w:rPr>
+          <w:rFonts w:ascii="Roboto" w:hAnsi="Roboto"/>
+          <w:color w:val="2D2F31"/>
+        </w:rPr>
+      </w:pPr>
+    </w:p>
+    <w:p>
+      <w:pPr>
+        <w:pStyle w:val="NormalWeb"/>
+        <w:shd w:val="clear" w:color="auto" w:fill="FFFFFF"/>
+        <w:spacing w:before="0" w:after="0"/>
+        <w:rPr>
+          <w:rFonts w:ascii="Roboto" w:hAnsi="Roboto"/>
+          <w:color w:val="2D2F31"/>
+        </w:rPr>
+      </w:pPr>
+      <w:r>
+        <w:rPr>
+          <w:rStyle w:val="Strong"/>
+          <w:rFonts w:ascii="Roboto" w:hAnsi="Roboto"/>
+          <w:color w:val="2D2F31"/>
+        </w:rPr>
+        <w:t>S - Single-responsibility principle.</w:t>
+      </w:r>
+      <w:r>
+        <w:rPr>
+          <w:rFonts w:ascii="Roboto" w:hAnsi="Roboto"/>
+          <w:color w:val="2D2F31"/>
+        </w:rPr>
+        <w:t> A class should have one and only one reason to change, meaning that a class should have only one job.</w:t>
+      </w:r>
+    </w:p>
+    <w:p>
+      <w:pPr>
+        <w:pStyle w:val="NormalWeb"/>
+        <w:shd w:val="clear" w:color="auto" w:fill="FFFFFF"/>
+        <w:spacing w:before="0" w:after="0"/>
+        <w:rPr>
+          <w:rFonts w:ascii="Roboto" w:hAnsi="Roboto"/>
+          <w:color w:val="2D2F31"/>
+        </w:rPr>
+      </w:pPr>
+      <w:r>
+        <w:rPr>
+          <w:rStyle w:val="Strong"/>
+          <w:rFonts w:ascii="Roboto" w:hAnsi="Roboto"/>
+          <w:color w:val="2D2F31"/>
+        </w:rPr>
+        <w:t>O - Open-closed principle.</w:t>
+      </w:r>
+      <w:r>
+        <w:rPr>
+          <w:rFonts w:ascii="Roboto" w:hAnsi="Roboto"/>
+          <w:color w:val="2D2F31"/>
+        </w:rPr>
+        <w:t> Objects or entities should be open for extension, but closed for modification.</w:t>
+      </w:r>
+    </w:p>
+    <w:p>
+      <w:pPr>
+        <w:pStyle w:val="NormalWeb"/>
+        <w:shd w:val="clear" w:color="auto" w:fill="FFFFFF"/>
+        <w:spacing w:before="0" w:after="0"/>
+        <w:rPr>
+          <w:rFonts w:ascii="Roboto" w:hAnsi="Roboto"/>
+          <w:color w:val="2D2F31"/>
+        </w:rPr>
+      </w:pPr>
+      <w:r>
+        <w:rPr>
+          <w:rStyle w:val="Strong"/>
+          <w:rFonts w:ascii="Roboto" w:hAnsi="Roboto"/>
+          <w:color w:val="2D2F31"/>
+        </w:rPr>
+        <w:t>L - Liskov substitution principle.</w:t>
+      </w:r>
+      <w:r>
+        <w:rPr>
+          <w:rFonts w:ascii="Roboto" w:hAnsi="Roboto"/>
+          <w:color w:val="2D2F31"/>
+        </w:rPr>
+        <w:t> Instance of a child class must replace an instance of the parent class without affecting the results. That means both child class’s instance and parent class’s instance should offer same functionality of common methods.</w:t>
+      </w:r>
+    </w:p>
+    <w:p>
+      <w:pPr>
+        <w:pStyle w:val="NormalWeb"/>
+        <w:shd w:val="clear" w:color="auto" w:fill="FFFFFF"/>
+        <w:spacing w:before="0" w:after="0"/>
+        <w:rPr>
+          <w:rFonts w:ascii="Roboto" w:hAnsi="Roboto"/>
+          <w:color w:val="2D2F31"/>
+        </w:rPr>
+      </w:pPr>
+      <w:r>
+        <w:rPr>
+          <w:rStyle w:val="Strong"/>
+          <w:rFonts w:ascii="Roboto" w:hAnsi="Roboto"/>
+          <w:color w:val="2D2F31"/>
+        </w:rPr>
+        <w:t>I - Interface segregation principle.</w:t>
+      </w:r>
+      <w:r>
+        <w:rPr>
+          <w:rFonts w:ascii="Roboto" w:hAnsi="Roboto"/>
+          <w:color w:val="2D2F31"/>
+        </w:rPr>
+        <w:t> A client should never be forced to implement an interface that it doesn't use or clients shouldn't be forced to depend on methods they do not use.</w:t>
+      </w:r>
+    </w:p>
+    <w:p>
+      <w:pPr>
+        <w:pStyle w:val="NormalWeb"/>
+        <w:shd w:val="clear" w:color="auto" w:fill="FFFFFF"/>
+        <w:spacing w:before="0" w:after="0"/>
+        <w:rPr>
+          <w:rFonts w:ascii="Roboto" w:hAnsi="Roboto"/>
+          <w:color w:val="2D2F31"/>
+        </w:rPr>
+      </w:pPr>
+      <w:r>
+        <w:rPr>
+          <w:rStyle w:val="Strong"/>
+          <w:rFonts w:ascii="Roboto" w:hAnsi="Roboto"/>
+          <w:color w:val="2D2F31"/>
+        </w:rPr>
+        <w:t>D - Dependency Inversion Principle.</w:t>
+      </w:r>
+      <w:r>
+        <w:rPr>
+          <w:rFonts w:ascii="Roboto" w:hAnsi="Roboto"/>
+          <w:color w:val="2D2F31"/>
+        </w:rPr>
+        <w:t> Entities must depend on abstractions not on concretions. It states that the high level module must not depend on the low level module, but they should depend on abstractions.</w:t>
+      </w:r>
+    </w:p>
+    <w:p>
+      <w:pPr>
+        <w:pStyle w:val="NormalWeb"/>
+        <w:shd w:val="clear" w:color="auto" w:fill="FFFFFF"/>
+        <w:spacing w:before="0" w:after="0"/>
+        <w:rPr>
+          <w:rFonts w:ascii="Roboto" w:hAnsi="Roboto"/>
+          <w:color w:val="2D2F31"/>
+        </w:rPr>
+      </w:pPr>
+    </w:p>
+    <w:p>
+      <w:pPr>
+        <w:pStyle w:val="Heading4"/>
+        <w:shd w:val="clear" w:color="auto" w:fill="FFFFFF"/>
+        <w:spacing w:before="0" w:beforeAutospacing="0" w:after="0" w:afterAutospacing="0"/>
+        <w:rPr>
+          <w:rFonts w:ascii="Roboto" w:hAnsi="Roboto"/>
+          <w:b w:val="0"/>
+          <w:bCs w:val="0"/>
+          <w:color w:val="2D2F31"/>
+        </w:rPr>
+      </w:pPr>
+      <w:r>
+        <w:rPr>
+          <w:rFonts w:ascii="Roboto" w:hAnsi="Roboto"/>
+          <w:b w:val="0"/>
+          <w:bCs w:val="0"/>
+          <w:color w:val="2D2F31"/>
+        </w:rPr>
+        <w:t>Benefits of SOLID principles</w:t>
+      </w:r>
+    </w:p>
+    <w:p>
+      <w:pPr>
+        <w:pStyle w:val="NormalWeb"/>
+        <w:shd w:val="clear" w:color="auto" w:fill="FFFFFF"/>
+        <w:spacing w:before="0" w:beforeAutospacing="0" w:after="0" w:afterAutospacing="0"/>
+        <w:rPr>
+          <w:rFonts w:ascii="Roboto" w:hAnsi="Roboto"/>
+          <w:color w:val="2D2F31"/>
+        </w:rPr>
+      </w:pPr>
+      <w:r>
+        <w:rPr>
+          <w:rStyle w:val="Strong"/>
+          <w:rFonts w:ascii="Roboto" w:hAnsi="Roboto"/>
+          <w:color w:val="2D2F31"/>
+        </w:rPr>
+        <w:t>Accessibility</w:t>
+      </w:r>
+      <w:r>
+        <w:rPr>
+          <w:rFonts w:ascii="Roboto" w:hAnsi="Roboto"/>
+          <w:color w:val="2D2F31"/>
+        </w:rPr>
+        <w:t>: The SOLID Principle assures uncomplicated to control and access to object entities. The integrity of stable object-oriented applications gives easy access to objects, reducing the chances of unintended inheritance.</w:t>
+      </w:r>
+    </w:p>
+    <w:p>
+      <w:pPr>
+        <w:pStyle w:val="NormalWeb"/>
+        <w:shd w:val="clear" w:color="auto" w:fill="FFFFFF"/>
+        <w:spacing w:before="0" w:after="0"/>
+        <w:rPr>
+          <w:rFonts w:ascii="Roboto" w:hAnsi="Roboto"/>
+          <w:color w:val="2D2F31"/>
+        </w:rPr>
+      </w:pPr>
+    </w:p>
+    <w:p>
+      <w:pPr>
+        <w:pStyle w:val="NormalWeb"/>
+        <w:shd w:val="clear" w:color="auto" w:fill="FFFFFF"/>
+        <w:spacing w:before="0" w:after="0"/>
+        <w:rPr>
+          <w:rFonts w:ascii="Roboto" w:hAnsi="Roboto"/>
+          <w:color w:val="2D2F31"/>
+        </w:rPr>
+      </w:pPr>
+      <w:r>
+        <w:rPr>
+          <w:rStyle w:val="Strong"/>
+          <w:rFonts w:ascii="Roboto" w:hAnsi="Roboto"/>
+          <w:color w:val="2D2F31"/>
+        </w:rPr>
+        <w:lastRenderedPageBreak/>
+        <w:t>Ease of refactoring:</w:t>
+      </w:r>
+      <w:r>
+        <w:rPr>
+          <w:rFonts w:ascii="Roboto" w:hAnsi="Roboto"/>
+          <w:color w:val="2D2F31"/>
+        </w:rPr>
+        <w:t> Software changes with time. Thus, programmers are required to develop applications, considering the possibility of future changes. Software applications which are poorly constructed make it challenging to refactor, but it is quite easy to refactor your codebase with the SOLID principle.</w:t>
+      </w:r>
+    </w:p>
+    <w:p>
+      <w:pPr>
+        <w:pStyle w:val="NormalWeb"/>
+        <w:shd w:val="clear" w:color="auto" w:fill="FFFFFF"/>
+        <w:spacing w:before="0" w:after="0"/>
+        <w:rPr>
+          <w:rFonts w:ascii="Roboto" w:hAnsi="Roboto"/>
+          <w:color w:val="2D2F31"/>
+        </w:rPr>
+      </w:pPr>
+    </w:p>
+    <w:p>
+      <w:pPr>
+        <w:pStyle w:val="NormalWeb"/>
+        <w:shd w:val="clear" w:color="auto" w:fill="FFFFFF"/>
+        <w:spacing w:before="0" w:after="0"/>
+        <w:rPr>
+          <w:rFonts w:ascii="Roboto" w:hAnsi="Roboto"/>
+          <w:color w:val="2D2F31"/>
+        </w:rPr>
+      </w:pPr>
+      <w:r>
+        <w:rPr>
+          <w:rStyle w:val="Strong"/>
+          <w:rFonts w:ascii="Roboto" w:hAnsi="Roboto"/>
+          <w:color w:val="2D2F31"/>
+        </w:rPr>
+        <w:t>Extensibility:</w:t>
+      </w:r>
+      <w:r>
+        <w:rPr>
+          <w:rFonts w:ascii="Roboto" w:hAnsi="Roboto"/>
+          <w:color w:val="2D2F31"/>
+        </w:rPr>
+        <w:t> The software goes through stages of improvement, including extra features. If the features of an application are not extended tactfully, this could affect prevailing functionalities and lead to unexpected problems. The process of extensibility could be a tiring process since you require to design existing functionalities in the codebase, and if the existing functionalities are not rightly designed, this can make it even more challenging to include extra features. But the application of SOLID principles causes the extensibility procedure to be smoother.</w:t>
+      </w:r>
+    </w:p>
+    <w:p>
+      <w:pPr>
+        <w:pStyle w:val="NormalWeb"/>
+        <w:shd w:val="clear" w:color="auto" w:fill="FFFFFF"/>
+        <w:spacing w:before="0" w:after="0"/>
+        <w:rPr>
+          <w:rFonts w:ascii="Roboto" w:hAnsi="Roboto"/>
+          <w:color w:val="2D2F31"/>
+        </w:rPr>
+      </w:pPr>
+    </w:p>
+    <w:p>
+      <w:pPr>
+        <w:pStyle w:val="NormalWeb"/>
+        <w:shd w:val="clear" w:color="auto" w:fill="FFFFFF"/>
+        <w:spacing w:before="0" w:after="0"/>
+        <w:rPr>
+          <w:rFonts w:ascii="Roboto" w:hAnsi="Roboto"/>
+          <w:color w:val="2D2F31"/>
+        </w:rPr>
+      </w:pPr>
+      <w:r>
+        <w:rPr>
+          <w:rStyle w:val="Strong"/>
+          <w:rFonts w:ascii="Roboto" w:hAnsi="Roboto"/>
+          <w:color w:val="2D2F31"/>
+        </w:rPr>
+        <w:t>Debugging:</w:t>
+      </w:r>
+      <w:r>
+        <w:rPr>
+          <w:rFonts w:ascii="Roboto" w:hAnsi="Roboto"/>
+          <w:color w:val="2D2F31"/>
+        </w:rPr>
+        <w:t> Debugging is an important aspect of the software development process. When software applications are not rightly devised, and the codebase gets clustered like spaghetti, it becomes difficult to debug applications. The SOLID principle embodies the feature of assuring that the software’s debugging process is much more comfortable.</w:t>
+      </w:r>
+    </w:p>
+    <w:p>
+      <w:pPr>
+        <w:pStyle w:val="NormalWeb"/>
+        <w:shd w:val="clear" w:color="auto" w:fill="FFFFFF"/>
+        <w:spacing w:before="0" w:after="0"/>
+        <w:rPr>
+          <w:rFonts w:ascii="Roboto" w:hAnsi="Roboto"/>
+          <w:color w:val="2D2F31"/>
+        </w:rPr>
+      </w:pPr>
+    </w:p>
+    <w:p>
+      <w:pPr>
+        <w:pStyle w:val="NormalWeb"/>
+        <w:shd w:val="clear" w:color="auto" w:fill="FFFFFF"/>
+        <w:spacing w:before="0" w:after="0"/>
+        <w:rPr>
+          <w:rFonts w:ascii="Roboto" w:hAnsi="Roboto"/>
+          <w:color w:val="2D2F31"/>
+        </w:rPr>
+      </w:pPr>
+      <w:r>
+        <w:rPr>
+          <w:rStyle w:val="Strong"/>
+          <w:rFonts w:ascii="Roboto" w:hAnsi="Roboto"/>
+          <w:color w:val="2D2F31"/>
+        </w:rPr>
+        <w:t>Readability:</w:t>
+      </w:r>
+      <w:r>
+        <w:rPr>
+          <w:rFonts w:ascii="Roboto" w:hAnsi="Roboto"/>
+          <w:color w:val="2D2F31"/>
+        </w:rPr>
+        <w:t> A well-designed codebase can be simple to comprehend and easy to read. Readability is also a crucial element in the software development process as it makes the refactoring and debugging operations easier, specifically in open-source projects. The SOLID principle method assures that your code is comparatively easier to read and interpret.</w:t>
+      </w:r>
+    </w:p>
+    <w:p>
+      <w:pPr>
+        <w:pStyle w:val="NormalWeb"/>
+        <w:shd w:val="clear" w:color="auto" w:fill="FFFFFF"/>
+        <w:spacing w:before="0" w:beforeAutospacing="0" w:after="0" w:afterAutospacing="0"/>
+        <w:rPr>
+          <w:rFonts w:ascii="Roboto" w:hAnsi="Roboto"/>
+          <w:color w:val="2D2F31"/>
+        </w:rPr>
+      </w:pPr>
+      <w:r>
+        <w:rPr>
+          <w:rFonts w:ascii="Roboto" w:hAnsi="Roboto"/>
+          <w:color w:val="2D2F31"/>
+        </w:rPr>
+        <w:t>What is Bad Design?</w:t>
+      </w:r>
+    </w:p>
+    <w:p>
+      <w:pPr>
+        <w:pStyle w:val="NormalWeb"/>
+        <w:shd w:val="clear" w:color="auto" w:fill="FFFFFF"/>
+        <w:spacing w:before="0" w:beforeAutospacing="0" w:after="0" w:afterAutospacing="0"/>
+        <w:rPr>
+          <w:rFonts w:ascii="Roboto" w:hAnsi="Roboto"/>
+          <w:color w:val="2D2F31"/>
+        </w:rPr>
+      </w:pPr>
+      <w:r>
+        <w:rPr>
+          <w:rFonts w:ascii="Roboto" w:hAnsi="Roboto"/>
+          <w:color w:val="2D2F31"/>
+        </w:rPr>
+        <w:t>If a system exhibits any or all of the following three traits then we have identified bad design:</w:t>
+      </w:r>
+    </w:p>
+    <w:p>
+      <w:pPr>
+        <w:pStyle w:val="NormalWeb"/>
+        <w:shd w:val="clear" w:color="auto" w:fill="FFFFFF"/>
+        <w:spacing w:before="0" w:after="0"/>
+        <w:rPr>
+          <w:rFonts w:ascii="Roboto" w:hAnsi="Roboto"/>
+          <w:color w:val="2D2F31"/>
+        </w:rPr>
+      </w:pPr>
+    </w:p>
+    <w:p>
+      <w:pPr>
+        <w:pStyle w:val="NormalWeb"/>
+        <w:shd w:val="clear" w:color="auto" w:fill="FFFFFF"/>
+        <w:spacing w:before="0" w:after="0"/>
+        <w:rPr>
+          <w:rFonts w:ascii="Roboto" w:hAnsi="Roboto"/>
+          <w:color w:val="2D2F31"/>
+        </w:rPr>
+      </w:pPr>
+      <w:r>
+        <w:rPr>
+          <w:rStyle w:val="Strong"/>
+          <w:rFonts w:ascii="Roboto" w:hAnsi="Roboto"/>
+          <w:color w:val="2D2F31"/>
+        </w:rPr>
+        <w:t>The system is rigid:</w:t>
+      </w:r>
+      <w:r>
+        <w:rPr>
+          <w:rFonts w:ascii="Roboto" w:hAnsi="Roboto"/>
+          <w:color w:val="2D2F31"/>
+        </w:rPr>
+        <w:t> It’s hard to change a part of the system without affecting too many other parts of the system</w:t>
+      </w:r>
+    </w:p>
+    <w:p>
+      <w:pPr>
+        <w:pStyle w:val="NormalWeb"/>
+        <w:shd w:val="clear" w:color="auto" w:fill="FFFFFF"/>
+        <w:spacing w:before="0" w:after="0"/>
+        <w:rPr>
+          <w:rFonts w:ascii="Roboto" w:hAnsi="Roboto"/>
+          <w:color w:val="2D2F31"/>
+        </w:rPr>
+      </w:pPr>
+      <w:r>
+        <w:rPr>
+          <w:rStyle w:val="Strong"/>
+          <w:rFonts w:ascii="Roboto" w:hAnsi="Roboto"/>
+          <w:color w:val="2D2F31"/>
+        </w:rPr>
+        <w:t>The system is fragile:</w:t>
+      </w:r>
+      <w:r>
+        <w:rPr>
+          <w:rFonts w:ascii="Roboto" w:hAnsi="Roboto"/>
+          <w:color w:val="2D2F31"/>
+        </w:rPr>
+        <w:t> When making a change, unexpected parts of the system break</w:t>
+      </w:r>
+    </w:p>
+    <w:p>
+      <w:pPr>
+        <w:pStyle w:val="NormalWeb"/>
+        <w:shd w:val="clear" w:color="auto" w:fill="FFFFFF"/>
+        <w:spacing w:before="0" w:after="0"/>
+        <w:rPr>
+          <w:rFonts w:ascii="Roboto" w:hAnsi="Roboto"/>
+          <w:color w:val="2D2F31"/>
+        </w:rPr>
+      </w:pPr>
+      <w:r>
+        <w:rPr>
+          <w:rStyle w:val="Strong"/>
+          <w:rFonts w:ascii="Roboto" w:hAnsi="Roboto"/>
+          <w:color w:val="2D2F31"/>
+        </w:rPr>
+        <w:t>The system or component is immobile:</w:t>
+      </w:r>
+      <w:r>
+        <w:rPr>
+          <w:rFonts w:ascii="Roboto" w:hAnsi="Roboto"/>
+          <w:color w:val="2D2F31"/>
+        </w:rPr>
+        <w:t> It is hard to reuse it in another application because it cannot be disentangled from the current application.</w:t>
+      </w:r>
+    </w:p>
+    <w:p>
+      <w:pPr>
+        <w:pStyle w:val="NormalWeb"/>
+        <w:shd w:val="clear" w:color="auto" w:fill="FFFFFF"/>
+        <w:spacing w:before="0" w:beforeAutospacing="0" w:after="0" w:afterAutospacing="0"/>
+        <w:rPr>
+          <w:rFonts w:ascii="Roboto" w:hAnsi="Roboto"/>
+          <w:color w:val="2D2F31"/>
+        </w:rPr>
+      </w:pPr>
+      <w:r>
+        <w:rPr>
+          <w:rFonts w:ascii="Roboto" w:hAnsi="Roboto"/>
+          <w:color w:val="2D2F31"/>
+        </w:rPr>
+        <w:lastRenderedPageBreak/>
+        <w:t>Describe the Single Responsibility Principle (SRP).</w:t>
+      </w:r>
+    </w:p>
+    <w:p>
+      <w:pPr>
+        <w:pStyle w:val="NormalWeb"/>
+        <w:shd w:val="clear" w:color="auto" w:fill="FFFFFF"/>
+        <w:spacing w:before="0" w:beforeAutospacing="0" w:after="0" w:afterAutospacing="0"/>
+        <w:rPr>
+          <w:rFonts w:ascii="Roboto" w:hAnsi="Roboto"/>
+          <w:color w:val="2D2F31"/>
+        </w:rPr>
+      </w:pPr>
+      <w:r>
+        <w:rPr>
+          <w:rFonts w:ascii="Roboto" w:hAnsi="Roboto"/>
+          <w:color w:val="2D2F31"/>
+        </w:rPr>
+        <w:t>In Object Oriented Programming, Single Responsibility (SRP) ensures that every module or class should be responsible for single functionality supported by the software system. In other words, every class should have one and only reason to change it.</w:t>
+      </w:r>
+    </w:p>
+    <w:p>
+      <w:pPr>
+        <w:pStyle w:val="NormalWeb"/>
+        <w:shd w:val="clear" w:color="auto" w:fill="FFFFFF"/>
+        <w:rPr>
+          <w:rFonts w:ascii="Roboto" w:hAnsi="Roboto"/>
+          <w:color w:val="2D2F31"/>
+        </w:rPr>
+      </w:pPr>
+      <w:r>
+        <w:rPr>
+          <w:rFonts w:ascii="Roboto" w:hAnsi="Roboto"/>
+          <w:color w:val="2D2F31"/>
+        </w:rPr>
+        <w:t>For example, In ASP.NET MVC HomeController class should be responsible related to Home Page functionality of software system. It should not involve in other aspects such as error handling or logging. Each of these functionalities should be accomplished by independent classes (say middleware, filters etc.).</w:t>
+      </w:r>
+    </w:p>
+    <w:p>
+      <w:pPr>
+        <w:pStyle w:val="NormalWeb"/>
+        <w:shd w:val="clear" w:color="auto" w:fill="FFFFFF"/>
+        <w:spacing w:before="0" w:after="0"/>
+        <w:rPr>
+          <w:rFonts w:ascii="Roboto" w:hAnsi="Roboto"/>
+          <w:color w:val="2D2F31"/>
+        </w:rPr>
+      </w:pPr>
+    </w:p>
+    <w:p>
+      <w:pPr>
+        <w:pStyle w:val="NormalWeb"/>
+        <w:shd w:val="clear" w:color="auto" w:fill="FFFFFF"/>
+        <w:spacing w:before="0" w:after="0"/>
+        <w:rPr>
+          <w:rFonts w:ascii="Roboto" w:hAnsi="Roboto"/>
+          <w:color w:val="2D2F31"/>
+        </w:rPr>
+      </w:pPr>
+      <w:r>
+        <w:rPr>
+          <w:rStyle w:val="Strong"/>
+          <w:rFonts w:ascii="Roboto" w:hAnsi="Roboto"/>
+          <w:color w:val="2D2F31"/>
+        </w:rPr>
+        <w:t>Advantages of the Single Responsibility Principle</w:t>
+      </w:r>
+    </w:p>
+    <w:p>
+      <w:pPr>
+        <w:pStyle w:val="NormalWeb"/>
+        <w:numPr>
+          <w:ilvl w:val="0"/>
+          <w:numId w:val="5"/>
+        </w:numPr>
+        <w:shd w:val="clear" w:color="auto" w:fill="FFFFFF"/>
+        <w:spacing w:before="0" w:beforeAutospacing="0" w:after="0" w:afterAutospacing="0"/>
+        <w:rPr>
+          <w:rFonts w:ascii="Roboto" w:hAnsi="Roboto"/>
+          <w:color w:val="2D2F31"/>
+        </w:rPr>
+      </w:pPr>
+      <w:r>
+        <w:rPr>
+          <w:rFonts w:ascii="Roboto" w:hAnsi="Roboto"/>
+          <w:color w:val="2D2F31"/>
+        </w:rPr>
+        <w:t>You should modify your class more often, and every modification is more complex, has more side effects, and needs a lot more effort than it should have. Thus, it’s good to ward off these problems by ensuring that each class has just one responsibility.</w:t>
+      </w:r>
+    </w:p>
+    <w:p>
+      <w:pPr>
+        <w:pStyle w:val="NormalWeb"/>
+        <w:numPr>
+          <w:ilvl w:val="0"/>
+          <w:numId w:val="5"/>
+        </w:numPr>
+        <w:shd w:val="clear" w:color="auto" w:fill="FFFFFF"/>
+        <w:spacing w:before="0" w:beforeAutospacing="0" w:after="0" w:afterAutospacing="0"/>
+        <w:rPr>
+          <w:rFonts w:ascii="Roboto" w:hAnsi="Roboto"/>
+          <w:color w:val="2D2F31"/>
+        </w:rPr>
+      </w:pPr>
+      <w:r>
+        <w:rPr>
+          <w:rFonts w:ascii="Roboto" w:hAnsi="Roboto"/>
+          <w:color w:val="2D2F31"/>
+        </w:rPr>
+        <w:t>The class is simpler to comprehend. When the class just does “one thing”, usually its interface has a few methods that are reasonably self-explanatory. It should also have a few member variables (less than seven).</w:t>
+      </w:r>
+    </w:p>
+    <w:p>
+      <w:pPr>
+        <w:pStyle w:val="NormalWeb"/>
+        <w:numPr>
+          <w:ilvl w:val="0"/>
+          <w:numId w:val="5"/>
+        </w:numPr>
+        <w:shd w:val="clear" w:color="auto" w:fill="FFFFFF"/>
+        <w:spacing w:before="0" w:beforeAutospacing="0" w:after="0" w:afterAutospacing="0"/>
+        <w:rPr>
+          <w:rFonts w:ascii="Roboto" w:hAnsi="Roboto"/>
+          <w:color w:val="2D2F31"/>
+        </w:rPr>
+      </w:pPr>
+      <w:r>
+        <w:rPr>
+          <w:rFonts w:ascii="Roboto" w:hAnsi="Roboto"/>
+          <w:color w:val="2D2F31"/>
+        </w:rPr>
+        <w:t>The class is effortless to manage. Changes are isolated, cutting down the probability of splitting other unrelated areas of the software. As programming flaws are inversely proportional to complexity, being simpler to figure out makes the code less inclined to bugs.</w:t>
+      </w:r>
+    </w:p>
+    <w:p>
+      <w:pPr>
+        <w:pStyle w:val="NormalWeb"/>
+        <w:numPr>
+          <w:ilvl w:val="0"/>
+          <w:numId w:val="5"/>
+        </w:numPr>
+        <w:shd w:val="clear" w:color="auto" w:fill="FFFFFF"/>
+        <w:spacing w:before="0" w:beforeAutospacing="0" w:after="0" w:afterAutospacing="0"/>
+        <w:rPr>
+          <w:rFonts w:ascii="Roboto" w:hAnsi="Roboto"/>
+          <w:color w:val="2D2F31"/>
+        </w:rPr>
+      </w:pPr>
+      <w:r>
+        <w:rPr>
+          <w:rFonts w:ascii="Roboto" w:hAnsi="Roboto"/>
+          <w:color w:val="2D2F31"/>
+        </w:rPr>
+        <w:t>The class is more reusable. If a class has different responsibilities, and just one of those is required in another area of the software, then the additional irrelevant responsibilities deter reusability. Owning a single responsibility implies the class should be reusable without modification.</w:t>
+      </w:r>
+    </w:p>
+    <w:p>
+      <w:pPr>
+        <w:pStyle w:val="NormalWeb"/>
+        <w:shd w:val="clear" w:color="auto" w:fill="FFFFFF"/>
+        <w:spacing w:before="0" w:beforeAutospacing="0" w:after="0" w:afterAutospacing="0"/>
+        <w:rPr>
+          <w:rFonts w:ascii="Roboto" w:hAnsi="Roboto"/>
+          <w:color w:val="2D2F31"/>
+        </w:rPr>
+      </w:pPr>
+      <w:r>
+        <w:rPr>
+          <w:rFonts w:ascii="Roboto" w:hAnsi="Roboto"/>
+          <w:color w:val="2D2F31"/>
+        </w:rPr>
+        <w:t>Describe the Open Close Principle (OCP).</w:t>
+      </w:r>
+    </w:p>
+    <w:p>
+      <w:pPr>
+        <w:pStyle w:val="NormalWeb"/>
+        <w:numPr>
+          <w:ilvl w:val="0"/>
+          <w:numId w:val="6"/>
+        </w:numPr>
+        <w:shd w:val="clear" w:color="auto" w:fill="FFFFFF"/>
+        <w:spacing w:before="0" w:beforeAutospacing="0" w:after="0" w:afterAutospacing="0"/>
+        <w:rPr>
+          <w:rFonts w:ascii="Roboto" w:hAnsi="Roboto"/>
+          <w:color w:val="2D2F31"/>
+        </w:rPr>
+      </w:pPr>
+      <w:r>
+        <w:rPr>
+          <w:rFonts w:ascii="Roboto" w:hAnsi="Roboto"/>
+          <w:color w:val="2D2F31"/>
+        </w:rPr>
+        <w:t>The simplest approach to carry out the Open-Closed Principle in C# is to include the new functionalities by building new derived classes that need to be inherited from the original base class.</w:t>
+      </w:r>
+    </w:p>
+    <w:p>
+      <w:pPr>
+        <w:pStyle w:val="NormalWeb"/>
+        <w:numPr>
+          <w:ilvl w:val="0"/>
+          <w:numId w:val="6"/>
+        </w:numPr>
+        <w:shd w:val="clear" w:color="auto" w:fill="FFFFFF"/>
+        <w:spacing w:before="0" w:beforeAutospacing="0" w:after="0" w:afterAutospacing="0"/>
+        <w:rPr>
+          <w:rFonts w:ascii="Roboto" w:hAnsi="Roboto"/>
+          <w:color w:val="2D2F31"/>
+        </w:rPr>
+      </w:pPr>
+      <w:r>
+        <w:rPr>
+          <w:rFonts w:ascii="Roboto" w:hAnsi="Roboto"/>
+          <w:color w:val="2D2F31"/>
+        </w:rPr>
+        <w:t>Another step is to let the client access the original class with the help of an abstract interface.</w:t>
+      </w:r>
+    </w:p>
+    <w:p>
+      <w:pPr>
+        <w:pStyle w:val="NormalWeb"/>
+        <w:numPr>
+          <w:ilvl w:val="0"/>
+          <w:numId w:val="6"/>
+        </w:numPr>
+        <w:shd w:val="clear" w:color="auto" w:fill="FFFFFF"/>
+        <w:spacing w:before="0" w:beforeAutospacing="0" w:after="0" w:afterAutospacing="0"/>
+        <w:rPr>
+          <w:rFonts w:ascii="Roboto" w:hAnsi="Roboto"/>
+          <w:color w:val="2D2F31"/>
+        </w:rPr>
+      </w:pPr>
+      <w:r>
+        <w:rPr>
+          <w:rFonts w:ascii="Roboto" w:hAnsi="Roboto"/>
+          <w:color w:val="2D2F31"/>
+        </w:rPr>
+        <w:t>So, when there is a difference in need or any additional need comes, then rather than touching the prevailing functionality, it’s always better proposed to design new derived classes and let the original class implementation be as it is.</w:t>
+      </w:r>
+    </w:p>
+    <w:p>
+      <w:pPr>
+        <w:pStyle w:val="NormalWeb"/>
+        <w:shd w:val="clear" w:color="auto" w:fill="FFFFFF"/>
+        <w:spacing w:before="0" w:after="0"/>
+        <w:ind w:left="720"/>
+        <w:rPr>
+          <w:rFonts w:ascii="Roboto" w:hAnsi="Roboto"/>
+          <w:color w:val="2D2F31"/>
+        </w:rPr>
+      </w:pPr>
+    </w:p>
+    <w:p>
+      <w:pPr>
+        <w:pStyle w:val="NormalWeb"/>
+        <w:shd w:val="clear" w:color="auto" w:fill="FFFFFF"/>
+        <w:spacing w:before="0" w:after="0"/>
+        <w:rPr>
+          <w:rFonts w:ascii="Roboto" w:hAnsi="Roboto"/>
+          <w:color w:val="2D2F31"/>
+        </w:rPr>
+      </w:pPr>
+      <w:r>
+        <w:rPr>
+          <w:rStyle w:val="Strong"/>
+          <w:rFonts w:ascii="Roboto" w:hAnsi="Roboto"/>
+          <w:color w:val="2D2F31"/>
+        </w:rPr>
+        <w:t>Problems you’ll get if you are not following the OCP in C#:</w:t>
+      </w:r>
+    </w:p>
+    <w:p>
+      <w:pPr>
+        <w:pStyle w:val="NormalWeb"/>
+        <w:shd w:val="clear" w:color="auto" w:fill="FFFFFF"/>
+        <w:rPr>
+          <w:rFonts w:ascii="Roboto" w:hAnsi="Roboto"/>
+          <w:color w:val="2D2F31"/>
+        </w:rPr>
+      </w:pPr>
+      <w:r>
+        <w:rPr>
+          <w:rFonts w:ascii="Roboto" w:hAnsi="Roboto"/>
+          <w:color w:val="2D2F31"/>
+        </w:rPr>
+        <w:t>If you are not adhering to the OCP during the process of the application development process, then your application development may result in the following problems:</w:t>
+      </w:r>
+    </w:p>
+    <w:p>
+      <w:pPr>
+        <w:pStyle w:val="NormalWeb"/>
+        <w:numPr>
+          <w:ilvl w:val="0"/>
+          <w:numId w:val="7"/>
+        </w:numPr>
+        <w:shd w:val="clear" w:color="auto" w:fill="FFFFFF"/>
+        <w:spacing w:before="0" w:beforeAutospacing="0" w:after="0" w:afterAutospacing="0"/>
+        <w:rPr>
+          <w:rFonts w:ascii="Roboto" w:hAnsi="Roboto"/>
+          <w:color w:val="2D2F31"/>
+        </w:rPr>
+      </w:pPr>
+      <w:r>
+        <w:rPr>
+          <w:rFonts w:ascii="Roboto" w:hAnsi="Roboto"/>
+          <w:color w:val="2D2F31"/>
+        </w:rPr>
+        <w:lastRenderedPageBreak/>
+        <w:t>If you let a function or class include new logic, then as a programmer you have to test the entire functionalities, including the old functionalities and the latest functionalities of the application.</w:t>
+      </w:r>
+    </w:p>
+    <w:p>
+      <w:pPr>
+        <w:pStyle w:val="NormalWeb"/>
+        <w:numPr>
+          <w:ilvl w:val="0"/>
+          <w:numId w:val="7"/>
+        </w:numPr>
+        <w:shd w:val="clear" w:color="auto" w:fill="FFFFFF"/>
+        <w:spacing w:before="0" w:beforeAutospacing="0" w:after="0" w:afterAutospacing="0"/>
+        <w:rPr>
+          <w:rFonts w:ascii="Roboto" w:hAnsi="Roboto"/>
+          <w:color w:val="2D2F31"/>
+        </w:rPr>
+      </w:pPr>
+      <w:r>
+        <w:rPr>
+          <w:rFonts w:ascii="Roboto" w:hAnsi="Roboto"/>
+          <w:color w:val="2D2F31"/>
+        </w:rPr>
+        <w:t>As a programmer, the onus is on you to inform the QA (Quality Assurance) team about the modifications beforehand so that they can, in advance, prepare themselves for regression testing along with testing the new features.</w:t>
+      </w:r>
+    </w:p>
+    <w:p>
+      <w:pPr>
+        <w:pStyle w:val="NormalWeb"/>
+        <w:numPr>
+          <w:ilvl w:val="0"/>
+          <w:numId w:val="7"/>
+        </w:numPr>
+        <w:shd w:val="clear" w:color="auto" w:fill="FFFFFF"/>
+        <w:spacing w:before="0" w:beforeAutospacing="0" w:after="0" w:afterAutospacing="0"/>
+        <w:rPr>
+          <w:rFonts w:ascii="Roboto" w:hAnsi="Roboto"/>
+          <w:color w:val="2D2F31"/>
+        </w:rPr>
+      </w:pPr>
+      <w:r>
+        <w:rPr>
+          <w:rFonts w:ascii="Roboto" w:hAnsi="Roboto"/>
+          <w:color w:val="2D2F31"/>
+        </w:rPr>
+        <w:t>If you are not adhering to the Open-Closed Principle, then it also splits the Single Responsibility Principle, since the module or class is going to achieve several responsibilities.</w:t>
+      </w:r>
+    </w:p>
+    <w:p>
+      <w:pPr>
+        <w:pStyle w:val="NormalWeb"/>
+        <w:numPr>
+          <w:ilvl w:val="0"/>
+          <w:numId w:val="7"/>
+        </w:numPr>
+        <w:shd w:val="clear" w:color="auto" w:fill="FFFFFF"/>
+        <w:spacing w:before="0" w:beforeAutospacing="0" w:after="0" w:afterAutospacing="0"/>
+        <w:rPr>
+          <w:rFonts w:ascii="Roboto" w:hAnsi="Roboto"/>
+          <w:color w:val="2D2F31"/>
+        </w:rPr>
+      </w:pPr>
+      <w:r>
+        <w:rPr>
+          <w:rFonts w:ascii="Roboto" w:hAnsi="Roboto"/>
+          <w:color w:val="2D2F31"/>
+        </w:rPr>
+        <w:t>If in a single class you are incorporating all the functionalities, then the maintenance of the class becomes challenging.</w:t>
+      </w:r>
+    </w:p>
+    <w:p>
+      <w:pPr>
+        <w:pStyle w:val="NormalWeb"/>
+        <w:shd w:val="clear" w:color="auto" w:fill="FFFFFF"/>
+        <w:spacing w:before="0" w:beforeAutospacing="0" w:after="0" w:afterAutospacing="0"/>
+        <w:rPr>
+          <w:rFonts w:ascii="Roboto" w:hAnsi="Roboto"/>
+          <w:color w:val="2D2F31"/>
+        </w:rPr>
+      </w:pPr>
+      <w:r>
+        <w:rPr>
+          <w:rFonts w:ascii="Roboto" w:hAnsi="Roboto"/>
+          <w:color w:val="2D2F31"/>
+        </w:rPr>
+        <w:t>Explain Liskov Substitution Principle (LSP).</w:t>
+      </w:r>
+    </w:p>
+    <w:p>
+      <w:pPr>
+        <w:pStyle w:val="NormalWeb"/>
+        <w:shd w:val="clear" w:color="auto" w:fill="FFFFFF"/>
+        <w:spacing w:before="0" w:beforeAutospacing="0" w:after="0" w:afterAutospacing="0"/>
+        <w:rPr>
+          <w:rFonts w:ascii="Roboto" w:hAnsi="Roboto"/>
+          <w:color w:val="2D2F31"/>
+        </w:rPr>
+      </w:pPr>
+      <w:r>
+        <w:rPr>
+          <w:rFonts w:ascii="Roboto" w:hAnsi="Roboto"/>
+          <w:color w:val="2D2F31"/>
+        </w:rPr>
+        <w:t>Liskov Substitution Principle (LSP) states that Objects in a program can be replaced by the instances of their subtypes without modifying the correctness of a program.</w:t>
+      </w:r>
+    </w:p>
+    <w:p>
+      <w:pPr>
+        <w:pStyle w:val="NormalWeb"/>
+        <w:shd w:val="clear" w:color="auto" w:fill="FFFFFF"/>
+        <w:rPr>
+          <w:rFonts w:ascii="Roboto" w:hAnsi="Roboto"/>
+          <w:color w:val="2D2F31"/>
+        </w:rPr>
+      </w:pPr>
+      <w:r>
+        <w:rPr>
+          <w:rFonts w:ascii="Roboto" w:hAnsi="Roboto"/>
+          <w:color w:val="2D2F31"/>
+        </w:rPr>
+        <w:t>In other words, if A is subtype of B then instances of B may be replaced by the instances of A without altering the program correctness.</w:t>
+      </w:r>
+    </w:p>
+    <w:p>
+      <w:pPr>
+        <w:pStyle w:val="NormalWeb"/>
+        <w:shd w:val="clear" w:color="auto" w:fill="FFFFFF"/>
+        <w:spacing w:before="0" w:after="0"/>
+        <w:rPr>
+          <w:rFonts w:ascii="Roboto" w:hAnsi="Roboto"/>
+          <w:color w:val="2D2F31"/>
+        </w:rPr>
+      </w:pPr>
+    </w:p>
+    <w:p>
+      <w:pPr>
+        <w:pStyle w:val="NormalWeb"/>
+        <w:shd w:val="clear" w:color="auto" w:fill="FFFFFF"/>
+        <w:spacing w:before="0" w:after="0"/>
+        <w:rPr>
+          <w:rFonts w:ascii="Roboto" w:hAnsi="Roboto"/>
+          <w:color w:val="2D2F31"/>
+        </w:rPr>
+      </w:pPr>
+      <w:r>
+        <w:rPr>
+          <w:rStyle w:val="Strong"/>
+          <w:rFonts w:ascii="Roboto" w:hAnsi="Roboto"/>
+          <w:color w:val="2D2F31"/>
+        </w:rPr>
+        <w:t>The LSP rules are:</w:t>
+      </w:r>
+    </w:p>
+    <w:p>
+      <w:pPr>
+        <w:pStyle w:val="NormalWeb"/>
+        <w:numPr>
+          <w:ilvl w:val="0"/>
+          <w:numId w:val="8"/>
+        </w:numPr>
+        <w:shd w:val="clear" w:color="auto" w:fill="FFFFFF"/>
+        <w:spacing w:before="0" w:beforeAutospacing="0" w:after="0" w:afterAutospacing="0"/>
+        <w:rPr>
+          <w:rFonts w:ascii="Roboto" w:hAnsi="Roboto"/>
+          <w:color w:val="2D2F31"/>
+        </w:rPr>
+      </w:pPr>
+      <w:r>
+        <w:rPr>
+          <w:rFonts w:ascii="Roboto" w:hAnsi="Roboto"/>
+          <w:color w:val="2D2F31"/>
+        </w:rPr>
+        <w:t>Subclass should incorporate all classes of the base class. This implies there should be no techniques that throw “NotImplementedException” or overriding existing methods of base class. Instead, you can create another method (with another name) with new / altered functionality.</w:t>
+      </w:r>
+    </w:p>
+    <w:p>
+      <w:pPr>
+        <w:pStyle w:val="NormalWeb"/>
+        <w:numPr>
+          <w:ilvl w:val="0"/>
+          <w:numId w:val="8"/>
+        </w:numPr>
+        <w:shd w:val="clear" w:color="auto" w:fill="FFFFFF"/>
+        <w:spacing w:before="0" w:beforeAutospacing="0" w:after="0" w:afterAutospacing="0"/>
+        <w:rPr>
+          <w:rFonts w:ascii="Roboto" w:hAnsi="Roboto"/>
+          <w:color w:val="2D2F31"/>
+        </w:rPr>
+      </w:pPr>
+      <w:r>
+        <w:rPr>
+          <w:rFonts w:ascii="Roboto" w:hAnsi="Roboto"/>
+          <w:color w:val="2D2F31"/>
+        </w:rPr>
+        <w:t>Overridden method of the parent class has to accept the exact parameters in the child class. For instance, you possess a method “CalculateSquare” in the parent class that accepts an int as a parameter. This implies you can’t point out the exact method in the child class, override it with the keyword new, and design an extra rule that will confirm that the number is not negative. If you attempt to pass -3 in the client code but utilize the child class rather than the superclass, the client code will have the exception. And that’s not the behavior that was proposed by the base class.</w:t>
+      </w:r>
+    </w:p>
+    <w:p>
+      <w:pPr>
+        <w:pStyle w:val="NormalWeb"/>
+        <w:shd w:val="clear" w:color="auto" w:fill="FFFFFF"/>
+        <w:spacing w:before="0" w:after="0"/>
+        <w:rPr>
+          <w:rFonts w:ascii="Roboto" w:hAnsi="Roboto"/>
+          <w:color w:val="2D2F31"/>
+        </w:rPr>
+      </w:pPr>
+    </w:p>
+    <w:p>
+      <w:pPr>
+        <w:pStyle w:val="NormalWeb"/>
+        <w:shd w:val="clear" w:color="auto" w:fill="FFFFFF"/>
+        <w:spacing w:before="0" w:after="0"/>
+        <w:rPr>
+          <w:rFonts w:ascii="Roboto" w:hAnsi="Roboto"/>
+          <w:color w:val="2D2F31"/>
+        </w:rPr>
+      </w:pPr>
+      <w:r>
+        <w:rPr>
+          <w:rStyle w:val="Strong"/>
+          <w:rFonts w:ascii="Roboto" w:hAnsi="Roboto"/>
+          <w:color w:val="2D2F31"/>
+        </w:rPr>
+        <w:t>Advantages</w:t>
+      </w:r>
+    </w:p>
+    <w:p>
+      <w:pPr>
+        <w:pStyle w:val="NormalWeb"/>
+        <w:numPr>
+          <w:ilvl w:val="0"/>
+          <w:numId w:val="9"/>
+        </w:numPr>
+        <w:shd w:val="clear" w:color="auto" w:fill="FFFFFF"/>
+        <w:spacing w:before="0" w:beforeAutospacing="0" w:after="0" w:afterAutospacing="0"/>
+        <w:rPr>
+          <w:rFonts w:ascii="Roboto" w:hAnsi="Roboto"/>
+          <w:color w:val="2D2F31"/>
+        </w:rPr>
+      </w:pPr>
+      <w:r>
+        <w:rPr>
+          <w:rFonts w:ascii="Roboto" w:hAnsi="Roboto"/>
+          <w:color w:val="2D2F31"/>
+        </w:rPr>
+        <w:t>Stops code to break if someone by mistake has altered the base class with the derived class since its behaviour does not change</w:t>
+      </w:r>
+    </w:p>
+    <w:p>
+      <w:pPr>
+        <w:pStyle w:val="NormalWeb"/>
+        <w:numPr>
+          <w:ilvl w:val="0"/>
+          <w:numId w:val="9"/>
+        </w:numPr>
+        <w:shd w:val="clear" w:color="auto" w:fill="FFFFFF"/>
+        <w:spacing w:before="0" w:beforeAutospacing="0" w:after="0" w:afterAutospacing="0"/>
+        <w:rPr>
+          <w:rFonts w:ascii="Roboto" w:hAnsi="Roboto"/>
+          <w:color w:val="2D2F31"/>
+        </w:rPr>
+      </w:pPr>
+      <w:r>
+        <w:rPr>
+          <w:rFonts w:ascii="Roboto" w:hAnsi="Roboto"/>
+          <w:color w:val="2D2F31"/>
+        </w:rPr>
+        <w:t>Derived classes can readily throw exceptions for the method which are not managed by them.</w:t>
+      </w:r>
+    </w:p>
+    <w:p>
+      <w:pPr>
+        <w:pStyle w:val="NormalWeb"/>
+        <w:shd w:val="clear" w:color="auto" w:fill="FFFFFF"/>
+        <w:spacing w:before="0" w:beforeAutospacing="0" w:after="0" w:afterAutospacing="0"/>
+        <w:rPr>
+          <w:rFonts w:ascii="Roboto" w:hAnsi="Roboto"/>
+          <w:color w:val="2D2F31"/>
+        </w:rPr>
+      </w:pPr>
+      <w:r>
+        <w:rPr>
+          <w:rFonts w:ascii="Roboto" w:hAnsi="Roboto"/>
+          <w:color w:val="2D2F31"/>
+        </w:rPr>
+        <w:t>Explain DIP (Dependency Inversion Principle)</w:t>
+      </w:r>
+    </w:p>
+    <w:p>
+      <w:pPr>
+        <w:pStyle w:val="NormalWeb"/>
+        <w:shd w:val="clear" w:color="auto" w:fill="FFFFFF"/>
+        <w:spacing w:before="0" w:beforeAutospacing="0" w:after="0" w:afterAutospacing="0"/>
+        <w:rPr>
+          <w:rFonts w:ascii="Roboto" w:hAnsi="Roboto"/>
+          <w:color w:val="2D2F31"/>
+        </w:rPr>
+      </w:pPr>
+      <w:r>
+        <w:rPr>
+          <w:rFonts w:ascii="Roboto" w:hAnsi="Roboto"/>
+          <w:color w:val="2D2F31"/>
+        </w:rPr>
+        <w:lastRenderedPageBreak/>
+        <w:t>Dependency Inversion Principle (DIP) is a design principle (guideline), which is a solution for the dependency problem.</w:t>
+      </w:r>
+    </w:p>
+    <w:p>
+      <w:pPr>
+        <w:pStyle w:val="NormalWeb"/>
+        <w:numPr>
+          <w:ilvl w:val="0"/>
+          <w:numId w:val="10"/>
+        </w:numPr>
+        <w:shd w:val="clear" w:color="auto" w:fill="FFFFFF"/>
+        <w:spacing w:before="0" w:beforeAutospacing="0" w:after="0" w:afterAutospacing="0"/>
+        <w:rPr>
+          <w:rFonts w:ascii="Roboto" w:hAnsi="Roboto"/>
+          <w:color w:val="2D2F31"/>
+        </w:rPr>
+      </w:pPr>
+      <w:r>
+        <w:rPr>
+          <w:rFonts w:ascii="Roboto" w:hAnsi="Roboto"/>
+          <w:color w:val="2D2F31"/>
+        </w:rPr>
+        <w:t>"The higher-level modules (clients) SHOULD NOT depend on low-level modules (dependencies). Both should depend on abstractions (interfaces or abstract class)."</w:t>
+      </w:r>
+    </w:p>
+    <w:p>
+      <w:pPr>
+        <w:pStyle w:val="NormalWeb"/>
+        <w:numPr>
+          <w:ilvl w:val="0"/>
+          <w:numId w:val="10"/>
+        </w:numPr>
+        <w:shd w:val="clear" w:color="auto" w:fill="FFFFFF"/>
+        <w:spacing w:before="0" w:beforeAutospacing="0" w:after="0" w:afterAutospacing="0"/>
+        <w:rPr>
+          <w:rFonts w:ascii="Roboto" w:hAnsi="Roboto"/>
+          <w:color w:val="2D2F31"/>
+        </w:rPr>
+      </w:pPr>
+      <w:r>
+        <w:rPr>
+          <w:rFonts w:ascii="Roboto" w:hAnsi="Roboto"/>
+          <w:color w:val="2D2F31"/>
+        </w:rPr>
+        <w:t>"Abstractions should not depend on details (both client and dependency). Details (both client and dependency) should depend on abstractions."</w:t>
+      </w:r>
+    </w:p>
+    <w:p>
+      <w:pPr>
+        <w:pStyle w:val="NormalWeb"/>
+        <w:shd w:val="clear" w:color="auto" w:fill="FFFFFF"/>
+        <w:spacing w:before="0" w:after="0"/>
+        <w:rPr>
+          <w:rFonts w:ascii="Roboto" w:hAnsi="Roboto"/>
+          <w:color w:val="2D2F31"/>
+        </w:rPr>
+      </w:pPr>
+      <w:r>
+        <w:rPr>
+          <w:rStyle w:val="Strong"/>
+          <w:rFonts w:ascii="Roboto" w:hAnsi="Roboto"/>
+          <w:color w:val="2D2F31"/>
+        </w:rPr>
+        <w:t>Advantage:</w:t>
+      </w:r>
+    </w:p>
+    <w:p>
+      <w:pPr>
+        <w:pStyle w:val="NormalWeb"/>
+        <w:shd w:val="clear" w:color="auto" w:fill="FFFFFF"/>
+        <w:rPr>
+          <w:rFonts w:ascii="Roboto" w:hAnsi="Roboto"/>
+          <w:color w:val="2D2F31"/>
+        </w:rPr>
+      </w:pPr>
+      <w:r>
+        <w:rPr>
+          <w:rFonts w:ascii="Roboto" w:hAnsi="Roboto"/>
+          <w:color w:val="2D2F31"/>
+        </w:rPr>
+        <w:t>Low-level and high-level classes are loosely coupled</w:t>
+      </w:r>
+    </w:p>
+    <w:p>
+      <w:pPr>
+        <w:pStyle w:val="NormalWeb"/>
+        <w:shd w:val="clear" w:color="auto" w:fill="FFFFFF"/>
+        <w:spacing w:before="0" w:after="0"/>
+        <w:rPr>
+          <w:rFonts w:ascii="Roboto" w:hAnsi="Roboto"/>
+          <w:color w:val="2D2F31"/>
+        </w:rPr>
+      </w:pPr>
+    </w:p>
+    <w:p>
+      <w:pPr>
+        <w:pStyle w:val="NormalWeb"/>
+        <w:shd w:val="clear" w:color="auto" w:fill="FFFFFF"/>
+        <w:spacing w:before="0" w:after="0"/>
+        <w:rPr>
+          <w:rFonts w:ascii="Roboto" w:hAnsi="Roboto"/>
+          <w:color w:val="2D2F31"/>
+        </w:rPr>
+      </w:pPr>
+      <w:r>
+        <w:rPr>
+          <w:rStyle w:val="Strong"/>
+          <w:rFonts w:ascii="Roboto" w:hAnsi="Roboto"/>
+          <w:color w:val="2D2F31"/>
+        </w:rPr>
+        <w:t>Problems if DIP is not implemented</w:t>
+      </w:r>
+    </w:p>
+    <w:p>
+      <w:pPr>
+        <w:pStyle w:val="NormalWeb"/>
+        <w:numPr>
+          <w:ilvl w:val="0"/>
+          <w:numId w:val="11"/>
+        </w:numPr>
+        <w:shd w:val="clear" w:color="auto" w:fill="FFFFFF"/>
+        <w:spacing w:before="0" w:beforeAutospacing="0" w:after="0" w:afterAutospacing="0"/>
+        <w:rPr>
+          <w:rFonts w:ascii="Roboto" w:hAnsi="Roboto"/>
+          <w:color w:val="2D2F31"/>
+        </w:rPr>
+      </w:pPr>
+      <w:r>
+        <w:rPr>
+          <w:rFonts w:ascii="Roboto" w:hAnsi="Roboto"/>
+          <w:color w:val="2D2F31"/>
+        </w:rPr>
+        <w:t>If DIP is not implemented, it indicates the high-level modules (classes that invoke services) and low-level modules (services) are tightly coupled.</w:t>
+      </w:r>
+    </w:p>
+    <w:p>
+      <w:pPr>
+        <w:pStyle w:val="NormalWeb"/>
+        <w:numPr>
+          <w:ilvl w:val="0"/>
+          <w:numId w:val="11"/>
+        </w:numPr>
+        <w:shd w:val="clear" w:color="auto" w:fill="FFFFFF"/>
+        <w:spacing w:before="0" w:beforeAutospacing="0" w:after="0" w:afterAutospacing="0"/>
+        <w:rPr>
+          <w:rFonts w:ascii="Roboto" w:hAnsi="Roboto"/>
+          <w:color w:val="2D2F31"/>
+        </w:rPr>
+      </w:pPr>
+      <w:r>
+        <w:rPr>
+          <w:rFonts w:ascii="Roboto" w:hAnsi="Roboto"/>
+          <w:color w:val="2D2F31"/>
+        </w:rPr>
+        <w:t>The developer of higher-level module SHOULD WAIT until the completion of development of lower-level module.</w:t>
+      </w:r>
+    </w:p>
+    <w:p>
+      <w:pPr>
+        <w:pStyle w:val="NormalWeb"/>
+        <w:numPr>
+          <w:ilvl w:val="0"/>
+          <w:numId w:val="11"/>
+        </w:numPr>
+        <w:shd w:val="clear" w:color="auto" w:fill="FFFFFF"/>
+        <w:spacing w:before="0" w:beforeAutospacing="0" w:after="0" w:afterAutospacing="0"/>
+        <w:rPr>
+          <w:rFonts w:ascii="Roboto" w:hAnsi="Roboto"/>
+          <w:color w:val="2D2F31"/>
+        </w:rPr>
+      </w:pPr>
+      <w:r>
+        <w:rPr>
+          <w:rFonts w:ascii="Roboto" w:hAnsi="Roboto"/>
+          <w:color w:val="2D2F31"/>
+        </w:rPr>
+        <w:t>Requires much code changes in to interchange an alternative lower-level module.</w:t>
+      </w:r>
+    </w:p>
+    <w:p>
+      <w:pPr>
+        <w:pStyle w:val="NormalWeb"/>
+        <w:numPr>
+          <w:ilvl w:val="0"/>
+          <w:numId w:val="11"/>
+        </w:numPr>
+        <w:shd w:val="clear" w:color="auto" w:fill="FFFFFF"/>
+        <w:spacing w:before="0" w:beforeAutospacing="0" w:after="0" w:afterAutospacing="0"/>
+        <w:rPr>
+          <w:rFonts w:ascii="Roboto" w:hAnsi="Roboto"/>
+          <w:color w:val="2D2F31"/>
+        </w:rPr>
+      </w:pPr>
+      <w:r>
+        <w:rPr>
+          <w:rFonts w:ascii="Roboto" w:hAnsi="Roboto"/>
+          <w:color w:val="2D2F31"/>
+        </w:rPr>
+        <w:t>Any changes made in the lower-level module effects changes in the higher-level module.</w:t>
+      </w:r>
+    </w:p>
+    <w:p>
+      <w:pPr>
+        <w:pStyle w:val="NormalWeb"/>
+        <w:numPr>
+          <w:ilvl w:val="0"/>
+          <w:numId w:val="11"/>
+        </w:numPr>
+        <w:shd w:val="clear" w:color="auto" w:fill="FFFFFF"/>
+        <w:spacing w:before="0" w:beforeAutospacing="0" w:after="0" w:afterAutospacing="0"/>
+        <w:rPr>
+          <w:rFonts w:ascii="Roboto" w:hAnsi="Roboto"/>
+          <w:color w:val="2D2F31"/>
+        </w:rPr>
+      </w:pPr>
+      <w:r>
+        <w:rPr>
+          <w:rFonts w:ascii="Roboto" w:hAnsi="Roboto"/>
+          <w:color w:val="2D2F31"/>
+        </w:rPr>
+        <w:t>Difficult to test a single module without effecting / testing the other module.</w:t>
+      </w:r>
+    </w:p>
+    <w:p>
+      <w:pPr>
+        <w:pStyle w:val="NormalWeb"/>
+        <w:shd w:val="clear" w:color="auto" w:fill="FFFFFF"/>
+        <w:spacing w:before="0" w:beforeAutospacing="0" w:after="0" w:afterAutospacing="0"/>
+        <w:rPr>
+          <w:rFonts w:ascii="Roboto" w:hAnsi="Roboto"/>
+          <w:color w:val="2D2F31"/>
+        </w:rPr>
+      </w:pPr>
+      <w:r>
+        <w:rPr>
+          <w:rFonts w:ascii="Roboto" w:hAnsi="Roboto"/>
+          <w:color w:val="2D2F31"/>
+        </w:rPr>
+        <w:t>Explain Interface Segregation Principle</w:t>
+      </w:r>
+    </w:p>
+    <w:p>
+      <w:pPr>
+        <w:pStyle w:val="NormalWeb"/>
+        <w:shd w:val="clear" w:color="auto" w:fill="FFFFFF"/>
+        <w:spacing w:before="0" w:beforeAutospacing="0" w:after="0" w:afterAutospacing="0"/>
+        <w:rPr>
+          <w:rFonts w:ascii="Roboto" w:hAnsi="Roboto"/>
+          <w:color w:val="2D2F31"/>
+        </w:rPr>
+      </w:pPr>
+      <w:r>
+        <w:rPr>
+          <w:rFonts w:ascii="Roboto" w:hAnsi="Roboto"/>
+          <w:color w:val="2D2F31"/>
+        </w:rPr>
+        <w:t>“Many client-specific interfaces are better than one general-purpose interface”.</w:t>
+      </w:r>
+    </w:p>
+    <w:p>
+      <w:pPr>
+        <w:pStyle w:val="NormalWeb"/>
+        <w:shd w:val="clear" w:color="auto" w:fill="FFFFFF"/>
+        <w:rPr>
+          <w:rFonts w:ascii="Roboto" w:hAnsi="Roboto"/>
+          <w:color w:val="2D2F31"/>
+        </w:rPr>
+      </w:pPr>
+      <w:r>
+        <w:rPr>
+          <w:rFonts w:ascii="Roboto" w:hAnsi="Roboto"/>
+          <w:color w:val="2D2F31"/>
+        </w:rPr>
+        <w:t>ISP (interface segregation principle) demands that classes will only be capable of performing behaviors that are helpful in achieving their end functionality. Classes do not consist of behaviors they do not use.</w:t>
+      </w:r>
+    </w:p>
+    <w:p>
+      <w:pPr>
+        <w:pStyle w:val="NormalWeb"/>
+        <w:shd w:val="clear" w:color="auto" w:fill="FFFFFF"/>
+        <w:spacing w:before="0" w:after="0"/>
+        <w:rPr>
+          <w:rFonts w:ascii="Roboto" w:hAnsi="Roboto"/>
+          <w:color w:val="2D2F31"/>
+        </w:rPr>
+      </w:pPr>
+    </w:p>
+    <w:p>
+      <w:pPr>
+        <w:pStyle w:val="NormalWeb"/>
+        <w:shd w:val="clear" w:color="auto" w:fill="FFFFFF"/>
+        <w:spacing w:before="0" w:after="0"/>
+        <w:rPr>
+          <w:rFonts w:ascii="Roboto" w:hAnsi="Roboto"/>
+          <w:color w:val="2D2F31"/>
+        </w:rPr>
+      </w:pPr>
+      <w:r>
+        <w:rPr>
+          <w:rStyle w:val="Strong"/>
+          <w:rFonts w:ascii="Roboto" w:hAnsi="Roboto"/>
+          <w:color w:val="2D2F31"/>
+        </w:rPr>
+        <w:t>Advantage:</w:t>
+      </w:r>
+    </w:p>
+    <w:p>
+      <w:pPr>
+        <w:pStyle w:val="NormalWeb"/>
+        <w:shd w:val="clear" w:color="auto" w:fill="FFFFFF"/>
+        <w:rPr>
+          <w:rFonts w:ascii="Roboto" w:hAnsi="Roboto"/>
+          <w:color w:val="2D2F31"/>
+        </w:rPr>
+      </w:pPr>
+      <w:r>
+        <w:rPr>
+          <w:rFonts w:ascii="Roboto" w:hAnsi="Roboto"/>
+          <w:color w:val="2D2F31"/>
+        </w:rPr>
+        <w:t>The benefit of ISP is that it breaks large methods into minor, more precise methods. This makes the program simpler to debug for the below-mentioned reasons:</w:t>
+      </w:r>
+    </w:p>
+    <w:p>
+      <w:pPr>
+        <w:pStyle w:val="NormalWeb"/>
+        <w:numPr>
+          <w:ilvl w:val="0"/>
+          <w:numId w:val="12"/>
+        </w:numPr>
+        <w:shd w:val="clear" w:color="auto" w:fill="FFFFFF"/>
+        <w:spacing w:before="0" w:beforeAutospacing="0" w:after="0" w:afterAutospacing="0"/>
+        <w:rPr>
+          <w:rFonts w:ascii="Roboto" w:hAnsi="Roboto"/>
+          <w:color w:val="2D2F31"/>
+        </w:rPr>
+      </w:pPr>
+      <w:r>
+        <w:rPr>
+          <w:rFonts w:ascii="Roboto" w:hAnsi="Roboto"/>
+          <w:color w:val="2D2F31"/>
+        </w:rPr>
+        <w:t>There is limited code transferred between classes. Less code implies fewer bugs.</w:t>
+      </w:r>
+    </w:p>
+    <w:p>
+      <w:pPr>
+        <w:pStyle w:val="NormalWeb"/>
+        <w:numPr>
+          <w:ilvl w:val="0"/>
+          <w:numId w:val="12"/>
+        </w:numPr>
+        <w:shd w:val="clear" w:color="auto" w:fill="FFFFFF"/>
+        <w:spacing w:before="0" w:beforeAutospacing="0" w:after="0" w:afterAutospacing="0"/>
+        <w:rPr>
+          <w:rFonts w:ascii="Roboto" w:hAnsi="Roboto"/>
+          <w:color w:val="2D2F31"/>
+        </w:rPr>
+      </w:pPr>
+      <w:r>
+        <w:rPr>
+          <w:rFonts w:ascii="Roboto" w:hAnsi="Roboto"/>
+          <w:color w:val="2D2F31"/>
+        </w:rPr>
+        <w:t>A single method handles a smaller range of behaviors. If there is an issue with a behavior, you are only required to look over the minor methods.</w:t>
+      </w:r>
+    </w:p>
     <w:p/>
     <w:sectPr>
       <w:pgSz w:w="12240" w:h="15840"/>
@@ -463,9 +2113,1201 @@
     </w:lvl>
   </w:abstractNum>
   <w:abstractNum w:abstractNumId="3" w15:restartNumberingAfterBreak="0">
+    <w:nsid w:val="1B512597"/>
+    <w:multiLevelType w:val="multilevel"/>
+    <w:tmpl w:val="8574444E"/>
+    <w:lvl w:ilvl="0">
+      <w:start w:val="1"/>
+      <w:numFmt w:val="bullet"/>
+      <w:lvlText w:val=""/>
+      <w:lvlJc w:val="left"/>
+      <w:pPr>
+        <w:tabs>
+          <w:tab w:val="num" w:pos="720"/>
+        </w:tabs>
+        <w:ind w:left="720" w:hanging="360"/>
+      </w:pPr>
+      <w:rPr>
+        <w:rFonts w:ascii="Symbol" w:hAnsi="Symbol" w:hint="default"/>
+        <w:sz w:val="20"/>
+      </w:rPr>
+    </w:lvl>
+    <w:lvl w:ilvl="1" w:tentative="1">
+      <w:start w:val="1"/>
+      <w:numFmt w:val="bullet"/>
+      <w:lvlText w:val="o"/>
+      <w:lvlJc w:val="left"/>
+      <w:pPr>
+        <w:tabs>
+          <w:tab w:val="num" w:pos="1440"/>
+        </w:tabs>
+        <w:ind w:left="1440" w:hanging="360"/>
+      </w:pPr>
+      <w:rPr>
+        <w:rFonts w:ascii="Courier New" w:hAnsi="Courier New" w:hint="default"/>
+        <w:sz w:val="20"/>
+      </w:rPr>
+    </w:lvl>
+    <w:lvl w:ilvl="2" w:tentative="1">
+      <w:start w:val="1"/>
+      <w:numFmt w:val="bullet"/>
+      <w:lvlText w:val=""/>
+      <w:lvlJc w:val="left"/>
+      <w:pPr>
+        <w:tabs>
+          <w:tab w:val="num" w:pos="2160"/>
+        </w:tabs>
+        <w:ind w:left="2160" w:hanging="360"/>
+      </w:pPr>
+      <w:rPr>
+        <w:rFonts w:ascii="Wingdings" w:hAnsi="Wingdings" w:hint="default"/>
+        <w:sz w:val="20"/>
+      </w:rPr>
+    </w:lvl>
+    <w:lvl w:ilvl="3" w:tentative="1">
+      <w:start w:val="1"/>
+      <w:numFmt w:val="bullet"/>
+      <w:lvlText w:val=""/>
+      <w:lvlJc w:val="left"/>
+      <w:pPr>
+        <w:tabs>
+          <w:tab w:val="num" w:pos="2880"/>
+        </w:tabs>
+        <w:ind w:left="2880" w:hanging="360"/>
+      </w:pPr>
+      <w:rPr>
+        <w:rFonts w:ascii="Wingdings" w:hAnsi="Wingdings" w:hint="default"/>
+        <w:sz w:val="20"/>
+      </w:rPr>
+    </w:lvl>
+    <w:lvl w:ilvl="4" w:tentative="1">
+      <w:start w:val="1"/>
+      <w:numFmt w:val="bullet"/>
+      <w:lvlText w:val=""/>
+      <w:lvlJc w:val="left"/>
+      <w:pPr>
+        <w:tabs>
+          <w:tab w:val="num" w:pos="3600"/>
+        </w:tabs>
+        <w:ind w:left="3600" w:hanging="360"/>
+      </w:pPr>
+      <w:rPr>
+        <w:rFonts w:ascii="Wingdings" w:hAnsi="Wingdings" w:hint="default"/>
+        <w:sz w:val="20"/>
+      </w:rPr>
+    </w:lvl>
+    <w:lvl w:ilvl="5" w:tentative="1">
+      <w:start w:val="1"/>
+      <w:numFmt w:val="bullet"/>
+      <w:lvlText w:val=""/>
+      <w:lvlJc w:val="left"/>
+      <w:pPr>
+        <w:tabs>
+          <w:tab w:val="num" w:pos="4320"/>
+        </w:tabs>
+        <w:ind w:left="4320" w:hanging="360"/>
+      </w:pPr>
+      <w:rPr>
+        <w:rFonts w:ascii="Wingdings" w:hAnsi="Wingdings" w:hint="default"/>
+        <w:sz w:val="20"/>
+      </w:rPr>
+    </w:lvl>
+    <w:lvl w:ilvl="6" w:tentative="1">
+      <w:start w:val="1"/>
+      <w:numFmt w:val="bullet"/>
+      <w:lvlText w:val=""/>
+      <w:lvlJc w:val="left"/>
+      <w:pPr>
+        <w:tabs>
+          <w:tab w:val="num" w:pos="5040"/>
+        </w:tabs>
+        <w:ind w:left="5040" w:hanging="360"/>
+      </w:pPr>
+      <w:rPr>
+        <w:rFonts w:ascii="Wingdings" w:hAnsi="Wingdings" w:hint="default"/>
+        <w:sz w:val="20"/>
+      </w:rPr>
+    </w:lvl>
+    <w:lvl w:ilvl="7" w:tentative="1">
+      <w:start w:val="1"/>
+      <w:numFmt w:val="bullet"/>
+      <w:lvlText w:val=""/>
+      <w:lvlJc w:val="left"/>
+      <w:pPr>
+        <w:tabs>
+          <w:tab w:val="num" w:pos="5760"/>
+        </w:tabs>
+        <w:ind w:left="5760" w:hanging="360"/>
+      </w:pPr>
+      <w:rPr>
+        <w:rFonts w:ascii="Wingdings" w:hAnsi="Wingdings" w:hint="default"/>
+        <w:sz w:val="20"/>
+      </w:rPr>
+    </w:lvl>
+    <w:lvl w:ilvl="8" w:tentative="1">
+      <w:start w:val="1"/>
+      <w:numFmt w:val="bullet"/>
+      <w:lvlText w:val=""/>
+      <w:lvlJc w:val="left"/>
+      <w:pPr>
+        <w:tabs>
+          <w:tab w:val="num" w:pos="6480"/>
+        </w:tabs>
+        <w:ind w:left="6480" w:hanging="360"/>
+      </w:pPr>
+      <w:rPr>
+        <w:rFonts w:ascii="Wingdings" w:hAnsi="Wingdings" w:hint="default"/>
+        <w:sz w:val="20"/>
+      </w:rPr>
+    </w:lvl>
+  </w:abstractNum>
+  <w:abstractNum w:abstractNumId="4" w15:restartNumberingAfterBreak="0">
+    <w:nsid w:val="2B662895"/>
+    <w:multiLevelType w:val="multilevel"/>
+    <w:tmpl w:val="51C45CA4"/>
+    <w:lvl w:ilvl="0">
+      <w:start w:val="1"/>
+      <w:numFmt w:val="bullet"/>
+      <w:lvlText w:val=""/>
+      <w:lvlJc w:val="left"/>
+      <w:pPr>
+        <w:tabs>
+          <w:tab w:val="num" w:pos="720"/>
+        </w:tabs>
+        <w:ind w:left="720" w:hanging="360"/>
+      </w:pPr>
+      <w:rPr>
+        <w:rFonts w:ascii="Symbol" w:hAnsi="Symbol" w:hint="default"/>
+        <w:sz w:val="20"/>
+      </w:rPr>
+    </w:lvl>
+    <w:lvl w:ilvl="1" w:tentative="1">
+      <w:start w:val="1"/>
+      <w:numFmt w:val="bullet"/>
+      <w:lvlText w:val="o"/>
+      <w:lvlJc w:val="left"/>
+      <w:pPr>
+        <w:tabs>
+          <w:tab w:val="num" w:pos="1440"/>
+        </w:tabs>
+        <w:ind w:left="1440" w:hanging="360"/>
+      </w:pPr>
+      <w:rPr>
+        <w:rFonts w:ascii="Courier New" w:hAnsi="Courier New" w:hint="default"/>
+        <w:sz w:val="20"/>
+      </w:rPr>
+    </w:lvl>
+    <w:lvl w:ilvl="2" w:tentative="1">
+      <w:start w:val="1"/>
+      <w:numFmt w:val="bullet"/>
+      <w:lvlText w:val=""/>
+      <w:lvlJc w:val="left"/>
+      <w:pPr>
+        <w:tabs>
+          <w:tab w:val="num" w:pos="2160"/>
+        </w:tabs>
+        <w:ind w:left="2160" w:hanging="360"/>
+      </w:pPr>
+      <w:rPr>
+        <w:rFonts w:ascii="Wingdings" w:hAnsi="Wingdings" w:hint="default"/>
+        <w:sz w:val="20"/>
+      </w:rPr>
+    </w:lvl>
+    <w:lvl w:ilvl="3" w:tentative="1">
+      <w:start w:val="1"/>
+      <w:numFmt w:val="bullet"/>
+      <w:lvlText w:val=""/>
+      <w:lvlJc w:val="left"/>
+      <w:pPr>
+        <w:tabs>
+          <w:tab w:val="num" w:pos="2880"/>
+        </w:tabs>
+        <w:ind w:left="2880" w:hanging="360"/>
+      </w:pPr>
+      <w:rPr>
+        <w:rFonts w:ascii="Wingdings" w:hAnsi="Wingdings" w:hint="default"/>
+        <w:sz w:val="20"/>
+      </w:rPr>
+    </w:lvl>
+    <w:lvl w:ilvl="4" w:tentative="1">
+      <w:start w:val="1"/>
+      <w:numFmt w:val="bullet"/>
+      <w:lvlText w:val=""/>
+      <w:lvlJc w:val="left"/>
+      <w:pPr>
+        <w:tabs>
+          <w:tab w:val="num" w:pos="3600"/>
+        </w:tabs>
+        <w:ind w:left="3600" w:hanging="360"/>
+      </w:pPr>
+      <w:rPr>
+        <w:rFonts w:ascii="Wingdings" w:hAnsi="Wingdings" w:hint="default"/>
+        <w:sz w:val="20"/>
+      </w:rPr>
+    </w:lvl>
+    <w:lvl w:ilvl="5" w:tentative="1">
+      <w:start w:val="1"/>
+      <w:numFmt w:val="bullet"/>
+      <w:lvlText w:val=""/>
+      <w:lvlJc w:val="left"/>
+      <w:pPr>
+        <w:tabs>
+          <w:tab w:val="num" w:pos="4320"/>
+        </w:tabs>
+        <w:ind w:left="4320" w:hanging="360"/>
+      </w:pPr>
+      <w:rPr>
+        <w:rFonts w:ascii="Wingdings" w:hAnsi="Wingdings" w:hint="default"/>
+        <w:sz w:val="20"/>
+      </w:rPr>
+    </w:lvl>
+    <w:lvl w:ilvl="6" w:tentative="1">
+      <w:start w:val="1"/>
+      <w:numFmt w:val="bullet"/>
+      <w:lvlText w:val=""/>
+      <w:lvlJc w:val="left"/>
+      <w:pPr>
+        <w:tabs>
+          <w:tab w:val="num" w:pos="5040"/>
+        </w:tabs>
+        <w:ind w:left="5040" w:hanging="360"/>
+      </w:pPr>
+      <w:rPr>
+        <w:rFonts w:ascii="Wingdings" w:hAnsi="Wingdings" w:hint="default"/>
+        <w:sz w:val="20"/>
+      </w:rPr>
+    </w:lvl>
+    <w:lvl w:ilvl="7" w:tentative="1">
+      <w:start w:val="1"/>
+      <w:numFmt w:val="bullet"/>
+      <w:lvlText w:val=""/>
+      <w:lvlJc w:val="left"/>
+      <w:pPr>
+        <w:tabs>
+          <w:tab w:val="num" w:pos="5760"/>
+        </w:tabs>
+        <w:ind w:left="5760" w:hanging="360"/>
+      </w:pPr>
+      <w:rPr>
+        <w:rFonts w:ascii="Wingdings" w:hAnsi="Wingdings" w:hint="default"/>
+        <w:sz w:val="20"/>
+      </w:rPr>
+    </w:lvl>
+    <w:lvl w:ilvl="8" w:tentative="1">
+      <w:start w:val="1"/>
+      <w:numFmt w:val="bullet"/>
+      <w:lvlText w:val=""/>
+      <w:lvlJc w:val="left"/>
+      <w:pPr>
+        <w:tabs>
+          <w:tab w:val="num" w:pos="6480"/>
+        </w:tabs>
+        <w:ind w:left="6480" w:hanging="360"/>
+      </w:pPr>
+      <w:rPr>
+        <w:rFonts w:ascii="Wingdings" w:hAnsi="Wingdings" w:hint="default"/>
+        <w:sz w:val="20"/>
+      </w:rPr>
+    </w:lvl>
+  </w:abstractNum>
+  <w:abstractNum w:abstractNumId="5" w15:restartNumberingAfterBreak="0">
+    <w:nsid w:val="302778A0"/>
+    <w:multiLevelType w:val="multilevel"/>
+    <w:tmpl w:val="DA687316"/>
+    <w:lvl w:ilvl="0">
+      <w:start w:val="1"/>
+      <w:numFmt w:val="bullet"/>
+      <w:lvlText w:val=""/>
+      <w:lvlJc w:val="left"/>
+      <w:pPr>
+        <w:tabs>
+          <w:tab w:val="num" w:pos="720"/>
+        </w:tabs>
+        <w:ind w:left="720" w:hanging="360"/>
+      </w:pPr>
+      <w:rPr>
+        <w:rFonts w:ascii="Symbol" w:hAnsi="Symbol" w:hint="default"/>
+        <w:sz w:val="20"/>
+      </w:rPr>
+    </w:lvl>
+    <w:lvl w:ilvl="1" w:tentative="1">
+      <w:start w:val="1"/>
+      <w:numFmt w:val="bullet"/>
+      <w:lvlText w:val="o"/>
+      <w:lvlJc w:val="left"/>
+      <w:pPr>
+        <w:tabs>
+          <w:tab w:val="num" w:pos="1440"/>
+        </w:tabs>
+        <w:ind w:left="1440" w:hanging="360"/>
+      </w:pPr>
+      <w:rPr>
+        <w:rFonts w:ascii="Courier New" w:hAnsi="Courier New" w:hint="default"/>
+        <w:sz w:val="20"/>
+      </w:rPr>
+    </w:lvl>
+    <w:lvl w:ilvl="2" w:tentative="1">
+      <w:start w:val="1"/>
+      <w:numFmt w:val="bullet"/>
+      <w:lvlText w:val=""/>
+      <w:lvlJc w:val="left"/>
+      <w:pPr>
+        <w:tabs>
+          <w:tab w:val="num" w:pos="2160"/>
+        </w:tabs>
+        <w:ind w:left="2160" w:hanging="360"/>
+      </w:pPr>
+      <w:rPr>
+        <w:rFonts w:ascii="Wingdings" w:hAnsi="Wingdings" w:hint="default"/>
+        <w:sz w:val="20"/>
+      </w:rPr>
+    </w:lvl>
+    <w:lvl w:ilvl="3" w:tentative="1">
+      <w:start w:val="1"/>
+      <w:numFmt w:val="bullet"/>
+      <w:lvlText w:val=""/>
+      <w:lvlJc w:val="left"/>
+      <w:pPr>
+        <w:tabs>
+          <w:tab w:val="num" w:pos="2880"/>
+        </w:tabs>
+        <w:ind w:left="2880" w:hanging="360"/>
+      </w:pPr>
+      <w:rPr>
+        <w:rFonts w:ascii="Wingdings" w:hAnsi="Wingdings" w:hint="default"/>
+        <w:sz w:val="20"/>
+      </w:rPr>
+    </w:lvl>
+    <w:lvl w:ilvl="4" w:tentative="1">
+      <w:start w:val="1"/>
+      <w:numFmt w:val="bullet"/>
+      <w:lvlText w:val=""/>
+      <w:lvlJc w:val="left"/>
+      <w:pPr>
+        <w:tabs>
+          <w:tab w:val="num" w:pos="3600"/>
+        </w:tabs>
+        <w:ind w:left="3600" w:hanging="360"/>
+      </w:pPr>
+      <w:rPr>
+        <w:rFonts w:ascii="Wingdings" w:hAnsi="Wingdings" w:hint="default"/>
+        <w:sz w:val="20"/>
+      </w:rPr>
+    </w:lvl>
+    <w:lvl w:ilvl="5" w:tentative="1">
+      <w:start w:val="1"/>
+      <w:numFmt w:val="bullet"/>
+      <w:lvlText w:val=""/>
+      <w:lvlJc w:val="left"/>
+      <w:pPr>
+        <w:tabs>
+          <w:tab w:val="num" w:pos="4320"/>
+        </w:tabs>
+        <w:ind w:left="4320" w:hanging="360"/>
+      </w:pPr>
+      <w:rPr>
+        <w:rFonts w:ascii="Wingdings" w:hAnsi="Wingdings" w:hint="default"/>
+        <w:sz w:val="20"/>
+      </w:rPr>
+    </w:lvl>
+    <w:lvl w:ilvl="6" w:tentative="1">
+      <w:start w:val="1"/>
+      <w:numFmt w:val="bullet"/>
+      <w:lvlText w:val=""/>
+      <w:lvlJc w:val="left"/>
+      <w:pPr>
+        <w:tabs>
+          <w:tab w:val="num" w:pos="5040"/>
+        </w:tabs>
+        <w:ind w:left="5040" w:hanging="360"/>
+      </w:pPr>
+      <w:rPr>
+        <w:rFonts w:ascii="Wingdings" w:hAnsi="Wingdings" w:hint="default"/>
+        <w:sz w:val="20"/>
+      </w:rPr>
+    </w:lvl>
+    <w:lvl w:ilvl="7" w:tentative="1">
+      <w:start w:val="1"/>
+      <w:numFmt w:val="bullet"/>
+      <w:lvlText w:val=""/>
+      <w:lvlJc w:val="left"/>
+      <w:pPr>
+        <w:tabs>
+          <w:tab w:val="num" w:pos="5760"/>
+        </w:tabs>
+        <w:ind w:left="5760" w:hanging="360"/>
+      </w:pPr>
+      <w:rPr>
+        <w:rFonts w:ascii="Wingdings" w:hAnsi="Wingdings" w:hint="default"/>
+        <w:sz w:val="20"/>
+      </w:rPr>
+    </w:lvl>
+    <w:lvl w:ilvl="8" w:tentative="1">
+      <w:start w:val="1"/>
+      <w:numFmt w:val="bullet"/>
+      <w:lvlText w:val=""/>
+      <w:lvlJc w:val="left"/>
+      <w:pPr>
+        <w:tabs>
+          <w:tab w:val="num" w:pos="6480"/>
+        </w:tabs>
+        <w:ind w:left="6480" w:hanging="360"/>
+      </w:pPr>
+      <w:rPr>
+        <w:rFonts w:ascii="Wingdings" w:hAnsi="Wingdings" w:hint="default"/>
+        <w:sz w:val="20"/>
+      </w:rPr>
+    </w:lvl>
+  </w:abstractNum>
+  <w:abstractNum w:abstractNumId="6" w15:restartNumberingAfterBreak="0">
+    <w:nsid w:val="32E07DF4"/>
+    <w:multiLevelType w:val="multilevel"/>
+    <w:tmpl w:val="A008DD2C"/>
+    <w:lvl w:ilvl="0">
+      <w:start w:val="1"/>
+      <w:numFmt w:val="bullet"/>
+      <w:lvlText w:val=""/>
+      <w:lvlJc w:val="left"/>
+      <w:pPr>
+        <w:tabs>
+          <w:tab w:val="num" w:pos="720"/>
+        </w:tabs>
+        <w:ind w:left="720" w:hanging="360"/>
+      </w:pPr>
+      <w:rPr>
+        <w:rFonts w:ascii="Symbol" w:hAnsi="Symbol" w:hint="default"/>
+        <w:sz w:val="20"/>
+      </w:rPr>
+    </w:lvl>
+    <w:lvl w:ilvl="1" w:tentative="1">
+      <w:start w:val="1"/>
+      <w:numFmt w:val="bullet"/>
+      <w:lvlText w:val="o"/>
+      <w:lvlJc w:val="left"/>
+      <w:pPr>
+        <w:tabs>
+          <w:tab w:val="num" w:pos="1440"/>
+        </w:tabs>
+        <w:ind w:left="1440" w:hanging="360"/>
+      </w:pPr>
+      <w:rPr>
+        <w:rFonts w:ascii="Courier New" w:hAnsi="Courier New" w:hint="default"/>
+        <w:sz w:val="20"/>
+      </w:rPr>
+    </w:lvl>
+    <w:lvl w:ilvl="2" w:tentative="1">
+      <w:start w:val="1"/>
+      <w:numFmt w:val="bullet"/>
+      <w:lvlText w:val=""/>
+      <w:lvlJc w:val="left"/>
+      <w:pPr>
+        <w:tabs>
+          <w:tab w:val="num" w:pos="2160"/>
+        </w:tabs>
+        <w:ind w:left="2160" w:hanging="360"/>
+      </w:pPr>
+      <w:rPr>
+        <w:rFonts w:ascii="Wingdings" w:hAnsi="Wingdings" w:hint="default"/>
+        <w:sz w:val="20"/>
+      </w:rPr>
+    </w:lvl>
+    <w:lvl w:ilvl="3" w:tentative="1">
+      <w:start w:val="1"/>
+      <w:numFmt w:val="bullet"/>
+      <w:lvlText w:val=""/>
+      <w:lvlJc w:val="left"/>
+      <w:pPr>
+        <w:tabs>
+          <w:tab w:val="num" w:pos="2880"/>
+        </w:tabs>
+        <w:ind w:left="2880" w:hanging="360"/>
+      </w:pPr>
+      <w:rPr>
+        <w:rFonts w:ascii="Wingdings" w:hAnsi="Wingdings" w:hint="default"/>
+        <w:sz w:val="20"/>
+      </w:rPr>
+    </w:lvl>
+    <w:lvl w:ilvl="4" w:tentative="1">
+      <w:start w:val="1"/>
+      <w:numFmt w:val="bullet"/>
+      <w:lvlText w:val=""/>
+      <w:lvlJc w:val="left"/>
+      <w:pPr>
+        <w:tabs>
+          <w:tab w:val="num" w:pos="3600"/>
+        </w:tabs>
+        <w:ind w:left="3600" w:hanging="360"/>
+      </w:pPr>
+      <w:rPr>
+        <w:rFonts w:ascii="Wingdings" w:hAnsi="Wingdings" w:hint="default"/>
+        <w:sz w:val="20"/>
+      </w:rPr>
+    </w:lvl>
+    <w:lvl w:ilvl="5" w:tentative="1">
+      <w:start w:val="1"/>
+      <w:numFmt w:val="bullet"/>
+      <w:lvlText w:val=""/>
+      <w:lvlJc w:val="left"/>
+      <w:pPr>
+        <w:tabs>
+          <w:tab w:val="num" w:pos="4320"/>
+        </w:tabs>
+        <w:ind w:left="4320" w:hanging="360"/>
+      </w:pPr>
+      <w:rPr>
+        <w:rFonts w:ascii="Wingdings" w:hAnsi="Wingdings" w:hint="default"/>
+        <w:sz w:val="20"/>
+      </w:rPr>
+    </w:lvl>
+    <w:lvl w:ilvl="6" w:tentative="1">
+      <w:start w:val="1"/>
+      <w:numFmt w:val="bullet"/>
+      <w:lvlText w:val=""/>
+      <w:lvlJc w:val="left"/>
+      <w:pPr>
+        <w:tabs>
+          <w:tab w:val="num" w:pos="5040"/>
+        </w:tabs>
+        <w:ind w:left="5040" w:hanging="360"/>
+      </w:pPr>
+      <w:rPr>
+        <w:rFonts w:ascii="Wingdings" w:hAnsi="Wingdings" w:hint="default"/>
+        <w:sz w:val="20"/>
+      </w:rPr>
+    </w:lvl>
+    <w:lvl w:ilvl="7" w:tentative="1">
+      <w:start w:val="1"/>
+      <w:numFmt w:val="bullet"/>
+      <w:lvlText w:val=""/>
+      <w:lvlJc w:val="left"/>
+      <w:pPr>
+        <w:tabs>
+          <w:tab w:val="num" w:pos="5760"/>
+        </w:tabs>
+        <w:ind w:left="5760" w:hanging="360"/>
+      </w:pPr>
+      <w:rPr>
+        <w:rFonts w:ascii="Wingdings" w:hAnsi="Wingdings" w:hint="default"/>
+        <w:sz w:val="20"/>
+      </w:rPr>
+    </w:lvl>
+    <w:lvl w:ilvl="8" w:tentative="1">
+      <w:start w:val="1"/>
+      <w:numFmt w:val="bullet"/>
+      <w:lvlText w:val=""/>
+      <w:lvlJc w:val="left"/>
+      <w:pPr>
+        <w:tabs>
+          <w:tab w:val="num" w:pos="6480"/>
+        </w:tabs>
+        <w:ind w:left="6480" w:hanging="360"/>
+      </w:pPr>
+      <w:rPr>
+        <w:rFonts w:ascii="Wingdings" w:hAnsi="Wingdings" w:hint="default"/>
+        <w:sz w:val="20"/>
+      </w:rPr>
+    </w:lvl>
+  </w:abstractNum>
+  <w:abstractNum w:abstractNumId="7" w15:restartNumberingAfterBreak="0">
+    <w:nsid w:val="4372365A"/>
+    <w:multiLevelType w:val="multilevel"/>
+    <w:tmpl w:val="AB08CFDC"/>
+    <w:lvl w:ilvl="0">
+      <w:start w:val="1"/>
+      <w:numFmt w:val="bullet"/>
+      <w:lvlText w:val=""/>
+      <w:lvlJc w:val="left"/>
+      <w:pPr>
+        <w:tabs>
+          <w:tab w:val="num" w:pos="720"/>
+        </w:tabs>
+        <w:ind w:left="720" w:hanging="360"/>
+      </w:pPr>
+      <w:rPr>
+        <w:rFonts w:ascii="Symbol" w:hAnsi="Symbol" w:hint="default"/>
+        <w:sz w:val="20"/>
+      </w:rPr>
+    </w:lvl>
+    <w:lvl w:ilvl="1" w:tentative="1">
+      <w:start w:val="1"/>
+      <w:numFmt w:val="bullet"/>
+      <w:lvlText w:val="o"/>
+      <w:lvlJc w:val="left"/>
+      <w:pPr>
+        <w:tabs>
+          <w:tab w:val="num" w:pos="1440"/>
+        </w:tabs>
+        <w:ind w:left="1440" w:hanging="360"/>
+      </w:pPr>
+      <w:rPr>
+        <w:rFonts w:ascii="Courier New" w:hAnsi="Courier New" w:hint="default"/>
+        <w:sz w:val="20"/>
+      </w:rPr>
+    </w:lvl>
+    <w:lvl w:ilvl="2" w:tentative="1">
+      <w:start w:val="1"/>
+      <w:numFmt w:val="bullet"/>
+      <w:lvlText w:val=""/>
+      <w:lvlJc w:val="left"/>
+      <w:pPr>
+        <w:tabs>
+          <w:tab w:val="num" w:pos="2160"/>
+        </w:tabs>
+        <w:ind w:left="2160" w:hanging="360"/>
+      </w:pPr>
+      <w:rPr>
+        <w:rFonts w:ascii="Wingdings" w:hAnsi="Wingdings" w:hint="default"/>
+        <w:sz w:val="20"/>
+      </w:rPr>
+    </w:lvl>
+    <w:lvl w:ilvl="3" w:tentative="1">
+      <w:start w:val="1"/>
+      <w:numFmt w:val="bullet"/>
+      <w:lvlText w:val=""/>
+      <w:lvlJc w:val="left"/>
+      <w:pPr>
+        <w:tabs>
+          <w:tab w:val="num" w:pos="2880"/>
+        </w:tabs>
+        <w:ind w:left="2880" w:hanging="360"/>
+      </w:pPr>
+      <w:rPr>
+        <w:rFonts w:ascii="Wingdings" w:hAnsi="Wingdings" w:hint="default"/>
+        <w:sz w:val="20"/>
+      </w:rPr>
+    </w:lvl>
+    <w:lvl w:ilvl="4" w:tentative="1">
+      <w:start w:val="1"/>
+      <w:numFmt w:val="bullet"/>
+      <w:lvlText w:val=""/>
+      <w:lvlJc w:val="left"/>
+      <w:pPr>
+        <w:tabs>
+          <w:tab w:val="num" w:pos="3600"/>
+        </w:tabs>
+        <w:ind w:left="3600" w:hanging="360"/>
+      </w:pPr>
+      <w:rPr>
+        <w:rFonts w:ascii="Wingdings" w:hAnsi="Wingdings" w:hint="default"/>
+        <w:sz w:val="20"/>
+      </w:rPr>
+    </w:lvl>
+    <w:lvl w:ilvl="5" w:tentative="1">
+      <w:start w:val="1"/>
+      <w:numFmt w:val="bullet"/>
+      <w:lvlText w:val=""/>
+      <w:lvlJc w:val="left"/>
+      <w:pPr>
+        <w:tabs>
+          <w:tab w:val="num" w:pos="4320"/>
+        </w:tabs>
+        <w:ind w:left="4320" w:hanging="360"/>
+      </w:pPr>
+      <w:rPr>
+        <w:rFonts w:ascii="Wingdings" w:hAnsi="Wingdings" w:hint="default"/>
+        <w:sz w:val="20"/>
+      </w:rPr>
+    </w:lvl>
+    <w:lvl w:ilvl="6" w:tentative="1">
+      <w:start w:val="1"/>
+      <w:numFmt w:val="bullet"/>
+      <w:lvlText w:val=""/>
+      <w:lvlJc w:val="left"/>
+      <w:pPr>
+        <w:tabs>
+          <w:tab w:val="num" w:pos="5040"/>
+        </w:tabs>
+        <w:ind w:left="5040" w:hanging="360"/>
+      </w:pPr>
+      <w:rPr>
+        <w:rFonts w:ascii="Wingdings" w:hAnsi="Wingdings" w:hint="default"/>
+        <w:sz w:val="20"/>
+      </w:rPr>
+    </w:lvl>
+    <w:lvl w:ilvl="7" w:tentative="1">
+      <w:start w:val="1"/>
+      <w:numFmt w:val="bullet"/>
+      <w:lvlText w:val=""/>
+      <w:lvlJc w:val="left"/>
+      <w:pPr>
+        <w:tabs>
+          <w:tab w:val="num" w:pos="5760"/>
+        </w:tabs>
+        <w:ind w:left="5760" w:hanging="360"/>
+      </w:pPr>
+      <w:rPr>
+        <w:rFonts w:ascii="Wingdings" w:hAnsi="Wingdings" w:hint="default"/>
+        <w:sz w:val="20"/>
+      </w:rPr>
+    </w:lvl>
+    <w:lvl w:ilvl="8" w:tentative="1">
+      <w:start w:val="1"/>
+      <w:numFmt w:val="bullet"/>
+      <w:lvlText w:val=""/>
+      <w:lvlJc w:val="left"/>
+      <w:pPr>
+        <w:tabs>
+          <w:tab w:val="num" w:pos="6480"/>
+        </w:tabs>
+        <w:ind w:left="6480" w:hanging="360"/>
+      </w:pPr>
+      <w:rPr>
+        <w:rFonts w:ascii="Wingdings" w:hAnsi="Wingdings" w:hint="default"/>
+        <w:sz w:val="20"/>
+      </w:rPr>
+    </w:lvl>
+  </w:abstractNum>
+  <w:abstractNum w:abstractNumId="8" w15:restartNumberingAfterBreak="0">
+    <w:nsid w:val="55450DF2"/>
+    <w:multiLevelType w:val="multilevel"/>
+    <w:tmpl w:val="68A888E6"/>
+    <w:lvl w:ilvl="0">
+      <w:start w:val="1"/>
+      <w:numFmt w:val="bullet"/>
+      <w:lvlText w:val=""/>
+      <w:lvlJc w:val="left"/>
+      <w:pPr>
+        <w:tabs>
+          <w:tab w:val="num" w:pos="720"/>
+        </w:tabs>
+        <w:ind w:left="720" w:hanging="360"/>
+      </w:pPr>
+      <w:rPr>
+        <w:rFonts w:ascii="Symbol" w:hAnsi="Symbol" w:hint="default"/>
+        <w:sz w:val="20"/>
+      </w:rPr>
+    </w:lvl>
+    <w:lvl w:ilvl="1" w:tentative="1">
+      <w:start w:val="1"/>
+      <w:numFmt w:val="bullet"/>
+      <w:lvlText w:val="o"/>
+      <w:lvlJc w:val="left"/>
+      <w:pPr>
+        <w:tabs>
+          <w:tab w:val="num" w:pos="1440"/>
+        </w:tabs>
+        <w:ind w:left="1440" w:hanging="360"/>
+      </w:pPr>
+      <w:rPr>
+        <w:rFonts w:ascii="Courier New" w:hAnsi="Courier New" w:hint="default"/>
+        <w:sz w:val="20"/>
+      </w:rPr>
+    </w:lvl>
+    <w:lvl w:ilvl="2" w:tentative="1">
+      <w:start w:val="1"/>
+      <w:numFmt w:val="bullet"/>
+      <w:lvlText w:val=""/>
+      <w:lvlJc w:val="left"/>
+      <w:pPr>
+        <w:tabs>
+          <w:tab w:val="num" w:pos="2160"/>
+        </w:tabs>
+        <w:ind w:left="2160" w:hanging="360"/>
+      </w:pPr>
+      <w:rPr>
+        <w:rFonts w:ascii="Wingdings" w:hAnsi="Wingdings" w:hint="default"/>
+        <w:sz w:val="20"/>
+      </w:rPr>
+    </w:lvl>
+    <w:lvl w:ilvl="3" w:tentative="1">
+      <w:start w:val="1"/>
+      <w:numFmt w:val="bullet"/>
+      <w:lvlText w:val=""/>
+      <w:lvlJc w:val="left"/>
+      <w:pPr>
+        <w:tabs>
+          <w:tab w:val="num" w:pos="2880"/>
+        </w:tabs>
+        <w:ind w:left="2880" w:hanging="360"/>
+      </w:pPr>
+      <w:rPr>
+        <w:rFonts w:ascii="Wingdings" w:hAnsi="Wingdings" w:hint="default"/>
+        <w:sz w:val="20"/>
+      </w:rPr>
+    </w:lvl>
+    <w:lvl w:ilvl="4" w:tentative="1">
+      <w:start w:val="1"/>
+      <w:numFmt w:val="bullet"/>
+      <w:lvlText w:val=""/>
+      <w:lvlJc w:val="left"/>
+      <w:pPr>
+        <w:tabs>
+          <w:tab w:val="num" w:pos="3600"/>
+        </w:tabs>
+        <w:ind w:left="3600" w:hanging="360"/>
+      </w:pPr>
+      <w:rPr>
+        <w:rFonts w:ascii="Wingdings" w:hAnsi="Wingdings" w:hint="default"/>
+        <w:sz w:val="20"/>
+      </w:rPr>
+    </w:lvl>
+    <w:lvl w:ilvl="5" w:tentative="1">
+      <w:start w:val="1"/>
+      <w:numFmt w:val="bullet"/>
+      <w:lvlText w:val=""/>
+      <w:lvlJc w:val="left"/>
+      <w:pPr>
+        <w:tabs>
+          <w:tab w:val="num" w:pos="4320"/>
+        </w:tabs>
+        <w:ind w:left="4320" w:hanging="360"/>
+      </w:pPr>
+      <w:rPr>
+        <w:rFonts w:ascii="Wingdings" w:hAnsi="Wingdings" w:hint="default"/>
+        <w:sz w:val="20"/>
+      </w:rPr>
+    </w:lvl>
+    <w:lvl w:ilvl="6" w:tentative="1">
+      <w:start w:val="1"/>
+      <w:numFmt w:val="bullet"/>
+      <w:lvlText w:val=""/>
+      <w:lvlJc w:val="left"/>
+      <w:pPr>
+        <w:tabs>
+          <w:tab w:val="num" w:pos="5040"/>
+        </w:tabs>
+        <w:ind w:left="5040" w:hanging="360"/>
+      </w:pPr>
+      <w:rPr>
+        <w:rFonts w:ascii="Wingdings" w:hAnsi="Wingdings" w:hint="default"/>
+        <w:sz w:val="20"/>
+      </w:rPr>
+    </w:lvl>
+    <w:lvl w:ilvl="7" w:tentative="1">
+      <w:start w:val="1"/>
+      <w:numFmt w:val="bullet"/>
+      <w:lvlText w:val=""/>
+      <w:lvlJc w:val="left"/>
+      <w:pPr>
+        <w:tabs>
+          <w:tab w:val="num" w:pos="5760"/>
+        </w:tabs>
+        <w:ind w:left="5760" w:hanging="360"/>
+      </w:pPr>
+      <w:rPr>
+        <w:rFonts w:ascii="Wingdings" w:hAnsi="Wingdings" w:hint="default"/>
+        <w:sz w:val="20"/>
+      </w:rPr>
+    </w:lvl>
+    <w:lvl w:ilvl="8" w:tentative="1">
+      <w:start w:val="1"/>
+      <w:numFmt w:val="bullet"/>
+      <w:lvlText w:val=""/>
+      <w:lvlJc w:val="left"/>
+      <w:pPr>
+        <w:tabs>
+          <w:tab w:val="num" w:pos="6480"/>
+        </w:tabs>
+        <w:ind w:left="6480" w:hanging="360"/>
+      </w:pPr>
+      <w:rPr>
+        <w:rFonts w:ascii="Wingdings" w:hAnsi="Wingdings" w:hint="default"/>
+        <w:sz w:val="20"/>
+      </w:rPr>
+    </w:lvl>
+  </w:abstractNum>
+  <w:abstractNum w:abstractNumId="9" w15:restartNumberingAfterBreak="0">
     <w:nsid w:val="708E536A"/>
     <w:multiLevelType w:val="multilevel"/>
     <w:tmpl w:val="9690B6EC"/>
+    <w:lvl w:ilvl="0">
+      <w:start w:val="1"/>
+      <w:numFmt w:val="bullet"/>
+      <w:lvlText w:val=""/>
+      <w:lvlJc w:val="left"/>
+      <w:pPr>
+        <w:tabs>
+          <w:tab w:val="num" w:pos="720"/>
+        </w:tabs>
+        <w:ind w:left="720" w:hanging="360"/>
+      </w:pPr>
+      <w:rPr>
+        <w:rFonts w:ascii="Symbol" w:hAnsi="Symbol" w:hint="default"/>
+        <w:sz w:val="20"/>
+      </w:rPr>
+    </w:lvl>
+    <w:lvl w:ilvl="1" w:tentative="1">
+      <w:start w:val="1"/>
+      <w:numFmt w:val="bullet"/>
+      <w:lvlText w:val="o"/>
+      <w:lvlJc w:val="left"/>
+      <w:pPr>
+        <w:tabs>
+          <w:tab w:val="num" w:pos="1440"/>
+        </w:tabs>
+        <w:ind w:left="1440" w:hanging="360"/>
+      </w:pPr>
+      <w:rPr>
+        <w:rFonts w:ascii="Courier New" w:hAnsi="Courier New" w:hint="default"/>
+        <w:sz w:val="20"/>
+      </w:rPr>
+    </w:lvl>
+    <w:lvl w:ilvl="2" w:tentative="1">
+      <w:start w:val="1"/>
+      <w:numFmt w:val="bullet"/>
+      <w:lvlText w:val=""/>
+      <w:lvlJc w:val="left"/>
+      <w:pPr>
+        <w:tabs>
+          <w:tab w:val="num" w:pos="2160"/>
+        </w:tabs>
+        <w:ind w:left="2160" w:hanging="360"/>
+      </w:pPr>
+      <w:rPr>
+        <w:rFonts w:ascii="Wingdings" w:hAnsi="Wingdings" w:hint="default"/>
+        <w:sz w:val="20"/>
+      </w:rPr>
+    </w:lvl>
+    <w:lvl w:ilvl="3" w:tentative="1">
+      <w:start w:val="1"/>
+      <w:numFmt w:val="bullet"/>
+      <w:lvlText w:val=""/>
+      <w:lvlJc w:val="left"/>
+      <w:pPr>
+        <w:tabs>
+          <w:tab w:val="num" w:pos="2880"/>
+        </w:tabs>
+        <w:ind w:left="2880" w:hanging="360"/>
+      </w:pPr>
+      <w:rPr>
+        <w:rFonts w:ascii="Wingdings" w:hAnsi="Wingdings" w:hint="default"/>
+        <w:sz w:val="20"/>
+      </w:rPr>
+    </w:lvl>
+    <w:lvl w:ilvl="4" w:tentative="1">
+      <w:start w:val="1"/>
+      <w:numFmt w:val="bullet"/>
+      <w:lvlText w:val=""/>
+      <w:lvlJc w:val="left"/>
+      <w:pPr>
+        <w:tabs>
+          <w:tab w:val="num" w:pos="3600"/>
+        </w:tabs>
+        <w:ind w:left="3600" w:hanging="360"/>
+      </w:pPr>
+      <w:rPr>
+        <w:rFonts w:ascii="Wingdings" w:hAnsi="Wingdings" w:hint="default"/>
+        <w:sz w:val="20"/>
+      </w:rPr>
+    </w:lvl>
+    <w:lvl w:ilvl="5" w:tentative="1">
+      <w:start w:val="1"/>
+      <w:numFmt w:val="bullet"/>
+      <w:lvlText w:val=""/>
+      <w:lvlJc w:val="left"/>
+      <w:pPr>
+        <w:tabs>
+          <w:tab w:val="num" w:pos="4320"/>
+        </w:tabs>
+        <w:ind w:left="4320" w:hanging="360"/>
+      </w:pPr>
+      <w:rPr>
+        <w:rFonts w:ascii="Wingdings" w:hAnsi="Wingdings" w:hint="default"/>
+        <w:sz w:val="20"/>
+      </w:rPr>
+    </w:lvl>
+    <w:lvl w:ilvl="6" w:tentative="1">
+      <w:start w:val="1"/>
+      <w:numFmt w:val="bullet"/>
+      <w:lvlText w:val=""/>
+      <w:lvlJc w:val="left"/>
+      <w:pPr>
+        <w:tabs>
+          <w:tab w:val="num" w:pos="5040"/>
+        </w:tabs>
+        <w:ind w:left="5040" w:hanging="360"/>
+      </w:pPr>
+      <w:rPr>
+        <w:rFonts w:ascii="Wingdings" w:hAnsi="Wingdings" w:hint="default"/>
+        <w:sz w:val="20"/>
+      </w:rPr>
+    </w:lvl>
+    <w:lvl w:ilvl="7" w:tentative="1">
+      <w:start w:val="1"/>
+      <w:numFmt w:val="bullet"/>
+      <w:lvlText w:val=""/>
+      <w:lvlJc w:val="left"/>
+      <w:pPr>
+        <w:tabs>
+          <w:tab w:val="num" w:pos="5760"/>
+        </w:tabs>
+        <w:ind w:left="5760" w:hanging="360"/>
+      </w:pPr>
+      <w:rPr>
+        <w:rFonts w:ascii="Wingdings" w:hAnsi="Wingdings" w:hint="default"/>
+        <w:sz w:val="20"/>
+      </w:rPr>
+    </w:lvl>
+    <w:lvl w:ilvl="8" w:tentative="1">
+      <w:start w:val="1"/>
+      <w:numFmt w:val="bullet"/>
+      <w:lvlText w:val=""/>
+      <w:lvlJc w:val="left"/>
+      <w:pPr>
+        <w:tabs>
+          <w:tab w:val="num" w:pos="6480"/>
+        </w:tabs>
+        <w:ind w:left="6480" w:hanging="360"/>
+      </w:pPr>
+      <w:rPr>
+        <w:rFonts w:ascii="Wingdings" w:hAnsi="Wingdings" w:hint="default"/>
+        <w:sz w:val="20"/>
+      </w:rPr>
+    </w:lvl>
+  </w:abstractNum>
+  <w:abstractNum w:abstractNumId="10" w15:restartNumberingAfterBreak="0">
+    <w:nsid w:val="7103479E"/>
+    <w:multiLevelType w:val="multilevel"/>
+    <w:tmpl w:val="75A013C8"/>
+    <w:lvl w:ilvl="0">
+      <w:start w:val="1"/>
+      <w:numFmt w:val="bullet"/>
+      <w:lvlText w:val=""/>
+      <w:lvlJc w:val="left"/>
+      <w:pPr>
+        <w:tabs>
+          <w:tab w:val="num" w:pos="720"/>
+        </w:tabs>
+        <w:ind w:left="720" w:hanging="360"/>
+      </w:pPr>
+      <w:rPr>
+        <w:rFonts w:ascii="Symbol" w:hAnsi="Symbol" w:hint="default"/>
+        <w:sz w:val="20"/>
+      </w:rPr>
+    </w:lvl>
+    <w:lvl w:ilvl="1" w:tentative="1">
+      <w:start w:val="1"/>
+      <w:numFmt w:val="bullet"/>
+      <w:lvlText w:val="o"/>
+      <w:lvlJc w:val="left"/>
+      <w:pPr>
+        <w:tabs>
+          <w:tab w:val="num" w:pos="1440"/>
+        </w:tabs>
+        <w:ind w:left="1440" w:hanging="360"/>
+      </w:pPr>
+      <w:rPr>
+        <w:rFonts w:ascii="Courier New" w:hAnsi="Courier New" w:hint="default"/>
+        <w:sz w:val="20"/>
+      </w:rPr>
+    </w:lvl>
+    <w:lvl w:ilvl="2" w:tentative="1">
+      <w:start w:val="1"/>
+      <w:numFmt w:val="bullet"/>
+      <w:lvlText w:val=""/>
+      <w:lvlJc w:val="left"/>
+      <w:pPr>
+        <w:tabs>
+          <w:tab w:val="num" w:pos="2160"/>
+        </w:tabs>
+        <w:ind w:left="2160" w:hanging="360"/>
+      </w:pPr>
+      <w:rPr>
+        <w:rFonts w:ascii="Wingdings" w:hAnsi="Wingdings" w:hint="default"/>
+        <w:sz w:val="20"/>
+      </w:rPr>
+    </w:lvl>
+    <w:lvl w:ilvl="3" w:tentative="1">
+      <w:start w:val="1"/>
+      <w:numFmt w:val="bullet"/>
+      <w:lvlText w:val=""/>
+      <w:lvlJc w:val="left"/>
+      <w:pPr>
+        <w:tabs>
+          <w:tab w:val="num" w:pos="2880"/>
+        </w:tabs>
+        <w:ind w:left="2880" w:hanging="360"/>
+      </w:pPr>
+      <w:rPr>
+        <w:rFonts w:ascii="Wingdings" w:hAnsi="Wingdings" w:hint="default"/>
+        <w:sz w:val="20"/>
+      </w:rPr>
+    </w:lvl>
+    <w:lvl w:ilvl="4" w:tentative="1">
+      <w:start w:val="1"/>
+      <w:numFmt w:val="bullet"/>
+      <w:lvlText w:val=""/>
+      <w:lvlJc w:val="left"/>
+      <w:pPr>
+        <w:tabs>
+          <w:tab w:val="num" w:pos="3600"/>
+        </w:tabs>
+        <w:ind w:left="3600" w:hanging="360"/>
+      </w:pPr>
+      <w:rPr>
+        <w:rFonts w:ascii="Wingdings" w:hAnsi="Wingdings" w:hint="default"/>
+        <w:sz w:val="20"/>
+      </w:rPr>
+    </w:lvl>
+    <w:lvl w:ilvl="5" w:tentative="1">
+      <w:start w:val="1"/>
+      <w:numFmt w:val="bullet"/>
+      <w:lvlText w:val=""/>
+      <w:lvlJc w:val="left"/>
+      <w:pPr>
+        <w:tabs>
+          <w:tab w:val="num" w:pos="4320"/>
+        </w:tabs>
+        <w:ind w:left="4320" w:hanging="360"/>
+      </w:pPr>
+      <w:rPr>
+        <w:rFonts w:ascii="Wingdings" w:hAnsi="Wingdings" w:hint="default"/>
+        <w:sz w:val="20"/>
+      </w:rPr>
+    </w:lvl>
+    <w:lvl w:ilvl="6" w:tentative="1">
+      <w:start w:val="1"/>
+      <w:numFmt w:val="bullet"/>
+      <w:lvlText w:val=""/>
+      <w:lvlJc w:val="left"/>
+      <w:pPr>
+        <w:tabs>
+          <w:tab w:val="num" w:pos="5040"/>
+        </w:tabs>
+        <w:ind w:left="5040" w:hanging="360"/>
+      </w:pPr>
+      <w:rPr>
+        <w:rFonts w:ascii="Wingdings" w:hAnsi="Wingdings" w:hint="default"/>
+        <w:sz w:val="20"/>
+      </w:rPr>
+    </w:lvl>
+    <w:lvl w:ilvl="7" w:tentative="1">
+      <w:start w:val="1"/>
+      <w:numFmt w:val="bullet"/>
+      <w:lvlText w:val=""/>
+      <w:lvlJc w:val="left"/>
+      <w:pPr>
+        <w:tabs>
+          <w:tab w:val="num" w:pos="5760"/>
+        </w:tabs>
+        <w:ind w:left="5760" w:hanging="360"/>
+      </w:pPr>
+      <w:rPr>
+        <w:rFonts w:ascii="Wingdings" w:hAnsi="Wingdings" w:hint="default"/>
+        <w:sz w:val="20"/>
+      </w:rPr>
+    </w:lvl>
+    <w:lvl w:ilvl="8" w:tentative="1">
+      <w:start w:val="1"/>
+      <w:numFmt w:val="bullet"/>
+      <w:lvlText w:val=""/>
+      <w:lvlJc w:val="left"/>
+      <w:pPr>
+        <w:tabs>
+          <w:tab w:val="num" w:pos="6480"/>
+        </w:tabs>
+        <w:ind w:left="6480" w:hanging="360"/>
+      </w:pPr>
+      <w:rPr>
+        <w:rFonts w:ascii="Wingdings" w:hAnsi="Wingdings" w:hint="default"/>
+        <w:sz w:val="20"/>
+      </w:rPr>
+    </w:lvl>
+  </w:abstractNum>
+  <w:abstractNum w:abstractNumId="11" w15:restartNumberingAfterBreak="0">
+    <w:nsid w:val="7ABB1F67"/>
+    <w:multiLevelType w:val="multilevel"/>
+    <w:tmpl w:val="E948132A"/>
     <w:lvl w:ilvl="0">
       <w:start w:val="1"/>
       <w:numFmt w:val="bullet"/>
@@ -615,13 +3457,37 @@
     <w:abstractNumId w:val="2"/>
   </w:num>
   <w:num w:numId="2" w16cid:durableId="364523686">
-    <w:abstractNumId w:val="3"/>
+    <w:abstractNumId w:val="9"/>
   </w:num>
   <w:num w:numId="3" w16cid:durableId="556628411">
     <w:abstractNumId w:val="1"/>
   </w:num>
   <w:num w:numId="4" w16cid:durableId="961808385">
     <w:abstractNumId w:val="0"/>
+  </w:num>
+  <w:num w:numId="5" w16cid:durableId="1764035870">
+    <w:abstractNumId w:val="7"/>
+  </w:num>
+  <w:num w:numId="6" w16cid:durableId="1555778026">
+    <w:abstractNumId w:val="3"/>
+  </w:num>
+  <w:num w:numId="7" w16cid:durableId="536621200">
+    <w:abstractNumId w:val="8"/>
+  </w:num>
+  <w:num w:numId="8" w16cid:durableId="1296569307">
+    <w:abstractNumId w:val="5"/>
+  </w:num>
+  <w:num w:numId="9" w16cid:durableId="1428429024">
+    <w:abstractNumId w:val="11"/>
+  </w:num>
+  <w:num w:numId="10" w16cid:durableId="936475170">
+    <w:abstractNumId w:val="6"/>
+  </w:num>
+  <w:num w:numId="11" w16cid:durableId="862978225">
+    <w:abstractNumId w:val="4"/>
+  </w:num>
+  <w:num w:numId="12" w16cid:durableId="852450772">
+    <w:abstractNumId w:val="10"/>
   </w:num>
 </w:numbering>
 </file>
@@ -1161,6 +4027,17 @@
       <w14:ligatures w14:val="none"/>
     </w:rPr>
   </w:style>
+  <w:style w:type="character" w:styleId="Strong">
+    <w:name w:val="Strong"/>
+    <w:basedOn w:val="DefaultParagraphFont"/>
+    <w:uiPriority w:val="22"/>
+    <w:qFormat/>
+    <w:rsid w:val="00490C5F"/>
+    <w:rPr>
+      <w:b/>
+      <w:bCs/>
+    </w:rPr>
+  </w:style>
 </w:styles>
 </file>
 

</xml_diff>